<commit_message>
Karla modifications - section 11 (section 9 did not require any modifications)
</commit_message>
<xml_diff>
--- a/SRS/AegleSRSDraft.docx
+++ b/SRS/AegleSRSDraft.docx
@@ -1,6 +1,6 @@
 
 <file path=word/document.xml><?xml version="1.0" encoding="utf-8"?>
-<w:document xmlns:wpc="http://schemas.microsoft.com/office/word/2010/wordprocessingCanvas" xmlns:mc="http://schemas.openxmlformats.org/markup-compatibility/2006" xmlns:o="urn:schemas-microsoft-com:office:office" xmlns:r="http://schemas.openxmlformats.org/officeDocument/2006/relationships" xmlns:m="http://schemas.openxmlformats.org/officeDocument/2006/math" xmlns:v="urn:schemas-microsoft-com:vml" xmlns:wp14="http://schemas.microsoft.com/office/word/2010/wordprocessingDrawing" xmlns:wp="http://schemas.openxmlformats.org/drawingml/2006/wordprocessingDrawing" xmlns:w10="urn:schemas-microsoft-com:office:word" xmlns:w="http://schemas.openxmlformats.org/wordprocessingml/2006/main" xmlns:w14="http://schemas.microsoft.com/office/word/2010/wordml" xmlns:wpg="http://schemas.microsoft.com/office/word/2010/wordprocessingGroup" xmlns:wpi="http://schemas.microsoft.com/office/word/2010/wordprocessingInk" xmlns:wne="http://schemas.microsoft.com/office/word/2006/wordml" xmlns:wps="http://schemas.microsoft.com/office/word/2010/wordprocessingShape" mc:Ignorable="w14 wp14">
+<w:document xmlns:wpc="http://schemas.microsoft.com/office/word/2010/wordprocessingCanvas" xmlns:mo="http://schemas.microsoft.com/office/mac/office/2008/main" xmlns:mc="http://schemas.openxmlformats.org/markup-compatibility/2006" xmlns:mv="urn:schemas-microsoft-com:mac:vml" xmlns:o="urn:schemas-microsoft-com:office:office" xmlns:r="http://schemas.openxmlformats.org/officeDocument/2006/relationships" xmlns:m="http://schemas.openxmlformats.org/officeDocument/2006/math" xmlns:v="urn:schemas-microsoft-com:vml" xmlns:wp14="http://schemas.microsoft.com/office/word/2010/wordprocessingDrawing" xmlns:wp="http://schemas.openxmlformats.org/drawingml/2006/wordprocessingDrawing" xmlns:w10="urn:schemas-microsoft-com:office:word" xmlns:w="http://schemas.openxmlformats.org/wordprocessingml/2006/main" xmlns:w14="http://schemas.microsoft.com/office/word/2010/wordml" xmlns:wpg="http://schemas.microsoft.com/office/word/2010/wordprocessingGroup" xmlns:wpi="http://schemas.microsoft.com/office/word/2010/wordprocessingInk" xmlns:wne="http://schemas.microsoft.com/office/word/2006/wordml" xmlns:wps="http://schemas.microsoft.com/office/word/2010/wordprocessingShape" mc:Ignorable="w14 wp14">
   <w:body>
     <w:p>
       <w:pPr>
@@ -14,14 +14,7 @@
       </w:r>
       <w:r>
         <w:br/>
-      </w:r>
-      <w:proofErr w:type="gramStart"/>
-      <w:r>
-        <w:t>The</w:t>
-      </w:r>
-      <w:proofErr w:type="gramEnd"/>
-      <w:r>
-        <w:t xml:space="preserve"> University of Texas at Arlington</w:t>
+        <w:t>The University of Texas at Arlington</w:t>
       </w:r>
     </w:p>
     <w:p/>
@@ -39,6 +32,7 @@
           <w:szCs w:val="104"/>
         </w:rPr>
       </w:pPr>
+      <w:proofErr w:type="spellStart"/>
       <w:r>
         <w:rPr>
           <w:sz w:val="104"/>
@@ -46,6 +40,7 @@
         </w:rPr>
         <w:t>Aegle</w:t>
       </w:r>
+      <w:proofErr w:type="spellEnd"/>
     </w:p>
     <w:p>
       <w:pPr>
@@ -443,8 +438,6 @@
         </w:rPr>
       </w:sdtEndPr>
       <w:sdtContent>
-        <w:bookmarkStart w:id="1" w:name="_GoBack" w:displacedByCustomXml="prev"/>
-        <w:bookmarkEnd w:id="1" w:displacedByCustomXml="prev"/>
         <w:p>
           <w:pPr>
             <w:pStyle w:val="Heading4"/>
@@ -6958,14 +6951,14 @@
       <w:pPr>
         <w:pStyle w:val="Heading1"/>
       </w:pPr>
-      <w:bookmarkStart w:id="2" w:name="_Toc273018997"/>
-      <w:bookmarkStart w:id="3" w:name="_Toc400483830"/>
+      <w:bookmarkStart w:id="1" w:name="_Toc273018997"/>
+      <w:bookmarkStart w:id="2" w:name="_Toc400483830"/>
       <w:r>
         <w:lastRenderedPageBreak/>
         <w:t>Product Concept</w:t>
       </w:r>
+      <w:bookmarkEnd w:id="1"/>
       <w:bookmarkEnd w:id="2"/>
-      <w:bookmarkEnd w:id="3"/>
     </w:p>
     <w:p>
       <w:r>
@@ -6978,7 +6971,15 @@
         <w:t>Storage System. The purpose of OS</w:t>
       </w:r>
       <w:r>
-        <w:t>S is to manage project inventory for Dr. Tiernan the Outreach Coordinator at UTA. This system will save time and money by keeping track of inventory and allowing for more efficient use of resources.</w:t>
+        <w:t xml:space="preserve">S is to manage project inventory for Dr. </w:t>
+      </w:r>
+      <w:proofErr w:type="spellStart"/>
+      <w:r>
+        <w:t>Tiernan</w:t>
+      </w:r>
+      <w:proofErr w:type="spellEnd"/>
+      <w:r>
+        <w:t xml:space="preserve"> the Outreach Coordinator at UTA. This system will save time and money by keeping track of inventory and allowing for more efficient use of resources.</w:t>
       </w:r>
     </w:p>
     <w:p>
@@ -6989,9 +6990,9 @@
           <w:numId w:val="0"/>
         </w:numPr>
       </w:pPr>
-      <w:bookmarkStart w:id="4" w:name="_Toc392872370"/>
-      <w:bookmarkStart w:id="5" w:name="_Toc273018998"/>
-      <w:bookmarkStart w:id="6" w:name="_Toc400483831"/>
+      <w:bookmarkStart w:id="3" w:name="_Toc392872370"/>
+      <w:bookmarkStart w:id="4" w:name="_Toc273018998"/>
+      <w:bookmarkStart w:id="5" w:name="_Toc400483831"/>
       <w:r>
         <w:t>1.1</w:t>
       </w:r>
@@ -7001,9 +7002,9 @@
       <w:r>
         <w:t>Purpose and Use</w:t>
       </w:r>
+      <w:bookmarkEnd w:id="3"/>
       <w:bookmarkEnd w:id="4"/>
       <w:bookmarkEnd w:id="5"/>
-      <w:bookmarkEnd w:id="6"/>
     </w:p>
     <w:p>
       <w:r>
@@ -7059,9 +7060,9 @@
           <w:numId w:val="0"/>
         </w:numPr>
       </w:pPr>
-      <w:bookmarkStart w:id="7" w:name="_Toc392872371"/>
-      <w:bookmarkStart w:id="8" w:name="_Toc273018999"/>
-      <w:bookmarkStart w:id="9" w:name="_Toc400483832"/>
+      <w:bookmarkStart w:id="6" w:name="_Toc392872371"/>
+      <w:bookmarkStart w:id="7" w:name="_Toc273018999"/>
+      <w:bookmarkStart w:id="8" w:name="_Toc400483832"/>
       <w:r>
         <w:t>1.2</w:t>
       </w:r>
@@ -7071,13 +7072,21 @@
       <w:r>
         <w:t>Intended Audience</w:t>
       </w:r>
+      <w:bookmarkEnd w:id="6"/>
       <w:bookmarkEnd w:id="7"/>
       <w:bookmarkEnd w:id="8"/>
-      <w:bookmarkEnd w:id="9"/>
-    </w:p>
-    <w:p>
-      <w:r>
-        <w:t xml:space="preserve">The target audience for this system is Dr. Tiernan, the Outreach Coordinator at UTA, and her assistants. </w:t>
+    </w:p>
+    <w:p>
+      <w:r>
+        <w:t xml:space="preserve">The target audience for this system is Dr. </w:t>
+      </w:r>
+      <w:proofErr w:type="spellStart"/>
+      <w:r>
+        <w:t>Tiernan</w:t>
+      </w:r>
+      <w:proofErr w:type="spellEnd"/>
+      <w:r>
+        <w:t xml:space="preserve">, the Outreach Coordinator at UTA, and her assistants. </w:t>
       </w:r>
       <w:r>
         <w:t xml:space="preserve"> The following conceptual diagram illustrates in a high level overview how the OSS will operate.</w:t>
@@ -7160,14 +7169,14 @@
       <w:pPr>
         <w:pStyle w:val="Heading1"/>
       </w:pPr>
-      <w:bookmarkStart w:id="10" w:name="_Toc392872372"/>
-      <w:bookmarkStart w:id="11" w:name="_Toc400483833"/>
+      <w:bookmarkStart w:id="9" w:name="_Toc392872372"/>
+      <w:bookmarkStart w:id="10" w:name="_Toc400483833"/>
       <w:r>
         <w:lastRenderedPageBreak/>
         <w:t>Product Description and Functional Overview</w:t>
       </w:r>
+      <w:bookmarkEnd w:id="9"/>
       <w:bookmarkEnd w:id="10"/>
-      <w:bookmarkEnd w:id="11"/>
     </w:p>
     <w:p>
       <w:r>
@@ -7194,8 +7203,8 @@
           <w:numId w:val="0"/>
         </w:numPr>
       </w:pPr>
-      <w:bookmarkStart w:id="12" w:name="_Toc392872373"/>
-      <w:bookmarkStart w:id="13" w:name="_Toc400483834"/>
+      <w:bookmarkStart w:id="11" w:name="_Toc392872373"/>
+      <w:bookmarkStart w:id="12" w:name="_Toc400483834"/>
       <w:r>
         <w:t>2.1</w:t>
       </w:r>
@@ -7205,8 +7214,8 @@
       <w:r>
         <w:t>Features and Functions</w:t>
       </w:r>
+      <w:bookmarkEnd w:id="11"/>
       <w:bookmarkEnd w:id="12"/>
-      <w:bookmarkEnd w:id="13"/>
     </w:p>
     <w:p>
       <w:r>
@@ -7221,15 +7230,15 @@
         <w:t xml:space="preserve">Each </w:t>
       </w:r>
       <w:r>
-        <w:t xml:space="preserve">item will be assigned to a general category that describes its function, such as electronics, crafts, etc. Each item will also be assigned to a crate which will store the items inside the </w:t>
+        <w:t xml:space="preserve">item will be assigned to a general category that describes its function, such as electronics, crafts, etc. Each item will also be assigned to a </w:t>
       </w:r>
       <w:proofErr w:type="gramStart"/>
       <w:r>
-        <w:t>storeroom,</w:t>
+        <w:t>crate which</w:t>
       </w:r>
       <w:proofErr w:type="gramEnd"/>
       <w:r>
-        <w:t xml:space="preserve"> these crates can themselves be assigned to categories. Finally, items may also be assigned to user defined projects of which they are a component of.</w:t>
+        <w:t xml:space="preserve"> will store the items inside the storeroom, these crates can themselves be assigned to categories. Finally, items may also be assigned to user defined projects of which they are a component of.</w:t>
       </w:r>
     </w:p>
     <w:p>
@@ -7240,7 +7249,7 @@
           <w:numId w:val="0"/>
         </w:numPr>
       </w:pPr>
-      <w:bookmarkStart w:id="14" w:name="_Toc400483835"/>
+      <w:bookmarkStart w:id="13" w:name="_Toc400483835"/>
       <w:r>
         <w:t>2.2</w:t>
       </w:r>
@@ -7250,7 +7259,7 @@
       <w:r>
         <w:t>External Inputs and Outputs</w:t>
       </w:r>
-      <w:bookmarkEnd w:id="14"/>
+      <w:bookmarkEnd w:id="13"/>
     </w:p>
     <w:tbl>
       <w:tblPr>
@@ -8490,8 +8499,8 @@
           <w:numId w:val="0"/>
         </w:numPr>
       </w:pPr>
-      <w:bookmarkStart w:id="15" w:name="_Toc273019003"/>
-      <w:bookmarkStart w:id="16" w:name="_Toc400483836"/>
+      <w:bookmarkStart w:id="14" w:name="_Toc273019003"/>
+      <w:bookmarkStart w:id="15" w:name="_Toc400483836"/>
       <w:r>
         <w:t>2.3</w:t>
       </w:r>
@@ -8501,8 +8510,8 @@
       <w:r>
         <w:t>Product Interfaces</w:t>
       </w:r>
+      <w:bookmarkEnd w:id="14"/>
       <w:bookmarkEnd w:id="15"/>
-      <w:bookmarkEnd w:id="16"/>
     </w:p>
     <w:p>
       <w:pPr>
@@ -8760,14 +8769,14 @@
       <w:pPr>
         <w:pStyle w:val="Heading1"/>
       </w:pPr>
-      <w:bookmarkStart w:id="17" w:name="_Toc392872376"/>
-      <w:bookmarkStart w:id="18" w:name="_Toc400483837"/>
+      <w:bookmarkStart w:id="16" w:name="_Toc392872376"/>
+      <w:bookmarkStart w:id="17" w:name="_Toc400483837"/>
       <w:r>
         <w:lastRenderedPageBreak/>
         <w:t>Customer Requirements</w:t>
       </w:r>
+      <w:bookmarkEnd w:id="16"/>
       <w:bookmarkEnd w:id="17"/>
-      <w:bookmarkEnd w:id="18"/>
     </w:p>
     <w:p>
       <w:pPr>
@@ -9050,23 +9059,7 @@
           <w:rFonts w:cs="Times New Roman"/>
           <w:szCs w:val="24"/>
         </w:rPr>
-        <w:t xml:space="preserve"> </w:t>
-      </w:r>
-      <w:proofErr w:type="gramStart"/>
-      <w:r>
-        <w:rPr>
-          <w:rFonts w:cs="Times New Roman"/>
-          <w:szCs w:val="24"/>
-        </w:rPr>
-        <w:t>that are</w:t>
-      </w:r>
-      <w:proofErr w:type="gramEnd"/>
-      <w:r>
-        <w:rPr>
-          <w:rFonts w:cs="Times New Roman"/>
-          <w:szCs w:val="24"/>
-        </w:rPr>
-        <w:t xml:space="preserve"> stored inside a Crate. Items can be check</w:t>
+        <w:t xml:space="preserve"> that are stored inside a Crate. Items can be check</w:t>
       </w:r>
       <w:r>
         <w:rPr>
@@ -9463,7 +9456,23 @@
           <w:rFonts w:cs="Times New Roman"/>
           <w:szCs w:val="24"/>
         </w:rPr>
-        <w:t>Main Administrator (Dr.Tiernan) can add other Administrators to the System.</w:t>
+        <w:t>Main Administrator (</w:t>
+      </w:r>
+      <w:proofErr w:type="spellStart"/>
+      <w:r>
+        <w:rPr>
+          <w:rFonts w:cs="Times New Roman"/>
+          <w:szCs w:val="24"/>
+        </w:rPr>
+        <w:t>Dr.Tiernan</w:t>
+      </w:r>
+      <w:proofErr w:type="spellEnd"/>
+      <w:r>
+        <w:rPr>
+          <w:rFonts w:cs="Times New Roman"/>
+          <w:szCs w:val="24"/>
+        </w:rPr>
+        <w:t>) can add other Administrators to the System.</w:t>
       </w:r>
     </w:p>
     <w:p>
@@ -9831,9 +9840,9 @@
           <w:numId w:val="0"/>
         </w:numPr>
       </w:pPr>
+      <w:bookmarkStart w:id="18" w:name="_Toc400483838"/>
       <w:bookmarkStart w:id="19" w:name="_Toc392872387"/>
       <w:bookmarkStart w:id="20" w:name="_Toc273019014"/>
-      <w:bookmarkStart w:id="21" w:name="_Toc400483838"/>
       <w:r>
         <w:lastRenderedPageBreak/>
         <w:t>3.1</w:t>
@@ -9842,7 +9851,7 @@
         <w:tab/>
         <w:t>Tracking of Items and Crates by System</w:t>
       </w:r>
-      <w:bookmarkEnd w:id="21"/>
+      <w:bookmarkEnd w:id="18"/>
     </w:p>
     <w:p>
       <w:pPr>
@@ -9891,7 +9900,21 @@
         <w:rPr>
           <w:b w:val="0"/>
         </w:rPr>
-        <w:t>Team Aegle.</w:t>
+        <w:t xml:space="preserve">Team </w:t>
+      </w:r>
+      <w:proofErr w:type="spellStart"/>
+      <w:r>
+        <w:rPr>
+          <w:b w:val="0"/>
+        </w:rPr>
+        <w:t>Aegle</w:t>
+      </w:r>
+      <w:proofErr w:type="spellEnd"/>
+      <w:r>
+        <w:rPr>
+          <w:b w:val="0"/>
+        </w:rPr>
+        <w:t>.</w:t>
       </w:r>
     </w:p>
     <w:p>
@@ -9965,7 +9988,7 @@
           <w:numId w:val="0"/>
         </w:numPr>
       </w:pPr>
-      <w:bookmarkStart w:id="22" w:name="_Toc400483839"/>
+      <w:bookmarkStart w:id="21" w:name="_Toc400483839"/>
       <w:r>
         <w:t>3.2</w:t>
       </w:r>
@@ -9975,7 +9998,7 @@
       <w:r>
         <w:t>System Description of Items</w:t>
       </w:r>
-      <w:bookmarkEnd w:id="22"/>
+      <w:bookmarkEnd w:id="21"/>
     </w:p>
     <w:p>
       <w:pPr>
@@ -10018,7 +10041,21 @@
         <w:rPr>
           <w:b w:val="0"/>
         </w:rPr>
-        <w:t xml:space="preserve"> Sponsor, Dr. Tiernan.</w:t>
+        <w:t xml:space="preserve"> Sponsor, Dr. </w:t>
+      </w:r>
+      <w:proofErr w:type="spellStart"/>
+      <w:r>
+        <w:rPr>
+          <w:b w:val="0"/>
+        </w:rPr>
+        <w:t>Tiernan</w:t>
+      </w:r>
+      <w:proofErr w:type="spellEnd"/>
+      <w:r>
+        <w:rPr>
+          <w:b w:val="0"/>
+        </w:rPr>
+        <w:t>.</w:t>
       </w:r>
     </w:p>
     <w:p>
@@ -10096,7 +10133,7 @@
           <w:numId w:val="0"/>
         </w:numPr>
       </w:pPr>
-      <w:bookmarkStart w:id="23" w:name="_Toc400483840"/>
+      <w:bookmarkStart w:id="22" w:name="_Toc400483840"/>
       <w:r>
         <w:lastRenderedPageBreak/>
         <w:t>3.3</w:t>
@@ -10107,7 +10144,7 @@
       <w:r>
         <w:t>System Description of Crates</w:t>
       </w:r>
-      <w:bookmarkEnd w:id="23"/>
+      <w:bookmarkEnd w:id="22"/>
     </w:p>
     <w:p>
       <w:pPr>
@@ -10161,7 +10198,21 @@
         <w:rPr>
           <w:b w:val="0"/>
         </w:rPr>
-        <w:t xml:space="preserve"> Sponsor, Dr. Tiernan.</w:t>
+        <w:t xml:space="preserve"> Sponsor, Dr. </w:t>
+      </w:r>
+      <w:proofErr w:type="spellStart"/>
+      <w:r>
+        <w:rPr>
+          <w:b w:val="0"/>
+        </w:rPr>
+        <w:t>Tiernan</w:t>
+      </w:r>
+      <w:proofErr w:type="spellEnd"/>
+      <w:r>
+        <w:rPr>
+          <w:b w:val="0"/>
+        </w:rPr>
+        <w:t>.</w:t>
       </w:r>
     </w:p>
     <w:p>
@@ -10254,7 +10305,7 @@
           <w:numId w:val="0"/>
         </w:numPr>
       </w:pPr>
-      <w:bookmarkStart w:id="24" w:name="_Toc400483841"/>
+      <w:bookmarkStart w:id="23" w:name="_Toc400483841"/>
       <w:r>
         <w:t>3.4</w:t>
       </w:r>
@@ -10264,7 +10315,7 @@
       <w:r>
         <w:t>Search Function for Items and Crates</w:t>
       </w:r>
-      <w:bookmarkEnd w:id="24"/>
+      <w:bookmarkEnd w:id="23"/>
     </w:p>
     <w:p>
       <w:pPr>
@@ -10336,7 +10387,21 @@
         <w:rPr>
           <w:b w:val="0"/>
         </w:rPr>
-        <w:t xml:space="preserve"> Sponsor, Dr. Tiernan.</w:t>
+        <w:t xml:space="preserve"> Sponsor, Dr. </w:t>
+      </w:r>
+      <w:proofErr w:type="spellStart"/>
+      <w:r>
+        <w:rPr>
+          <w:b w:val="0"/>
+        </w:rPr>
+        <w:t>Tiernan</w:t>
+      </w:r>
+      <w:proofErr w:type="spellEnd"/>
+      <w:r>
+        <w:rPr>
+          <w:b w:val="0"/>
+        </w:rPr>
+        <w:t>.</w:t>
       </w:r>
     </w:p>
     <w:p>
@@ -10423,7 +10488,7 @@
           <w:numId w:val="0"/>
         </w:numPr>
       </w:pPr>
-      <w:bookmarkStart w:id="25" w:name="_Toc400483842"/>
+      <w:bookmarkStart w:id="24" w:name="_Toc400483842"/>
       <w:r>
         <w:t>3.5</w:t>
       </w:r>
@@ -10431,17 +10496,9 @@
         <w:tab/>
       </w:r>
       <w:r>
-        <w:t xml:space="preserve">Locating Item </w:t>
-      </w:r>
-      <w:proofErr w:type="gramStart"/>
-      <w:r>
-        <w:t>Inside</w:t>
-      </w:r>
-      <w:proofErr w:type="gramEnd"/>
-      <w:r>
-        <w:t xml:space="preserve"> a Crate</w:t>
-      </w:r>
-      <w:bookmarkEnd w:id="25"/>
+        <w:t>Locating Item Inside a Crate</w:t>
+      </w:r>
+      <w:bookmarkEnd w:id="24"/>
     </w:p>
     <w:p>
       <w:pPr>
@@ -10498,7 +10555,21 @@
         <w:rPr>
           <w:b w:val="0"/>
         </w:rPr>
-        <w:t xml:space="preserve"> Sponsor, Dr. Tiernan.</w:t>
+        <w:t xml:space="preserve"> Sponsor, Dr. </w:t>
+      </w:r>
+      <w:proofErr w:type="spellStart"/>
+      <w:r>
+        <w:rPr>
+          <w:b w:val="0"/>
+        </w:rPr>
+        <w:t>Tiernan</w:t>
+      </w:r>
+      <w:proofErr w:type="spellEnd"/>
+      <w:r>
+        <w:rPr>
+          <w:b w:val="0"/>
+        </w:rPr>
+        <w:t>.</w:t>
       </w:r>
     </w:p>
     <w:p>
@@ -10597,7 +10668,7 @@
           <w:numId w:val="0"/>
         </w:numPr>
       </w:pPr>
-      <w:bookmarkStart w:id="26" w:name="_Toc400483843"/>
+      <w:bookmarkStart w:id="25" w:name="_Toc400483843"/>
       <w:r>
         <w:lastRenderedPageBreak/>
         <w:t>3.6</w:t>
@@ -10606,17 +10677,9 @@
         <w:tab/>
       </w:r>
       <w:r>
-        <w:t xml:space="preserve">Locating Crate </w:t>
-      </w:r>
-      <w:proofErr w:type="gramStart"/>
-      <w:r>
-        <w:t>Inside</w:t>
-      </w:r>
-      <w:proofErr w:type="gramEnd"/>
-      <w:r>
-        <w:t xml:space="preserve"> the Storage Room</w:t>
-      </w:r>
-      <w:bookmarkEnd w:id="26"/>
+        <w:t>Locating Crate Inside the Storage Room</w:t>
+      </w:r>
+      <w:bookmarkEnd w:id="25"/>
     </w:p>
     <w:p>
       <w:pPr>
@@ -10662,7 +10725,21 @@
         <w:rPr>
           <w:b w:val="0"/>
         </w:rPr>
-        <w:t>Sponsor, Dr. Tiernan.</w:t>
+        <w:t xml:space="preserve">Sponsor, Dr. </w:t>
+      </w:r>
+      <w:proofErr w:type="spellStart"/>
+      <w:r>
+        <w:rPr>
+          <w:b w:val="0"/>
+        </w:rPr>
+        <w:t>Tiernan</w:t>
+      </w:r>
+      <w:proofErr w:type="spellEnd"/>
+      <w:r>
+        <w:rPr>
+          <w:b w:val="0"/>
+        </w:rPr>
+        <w:t>.</w:t>
       </w:r>
     </w:p>
     <w:p>
@@ -10750,7 +10827,7 @@
           <w:numId w:val="0"/>
         </w:numPr>
       </w:pPr>
-      <w:bookmarkStart w:id="27" w:name="_Toc400483844"/>
+      <w:bookmarkStart w:id="26" w:name="_Toc400483844"/>
       <w:r>
         <w:lastRenderedPageBreak/>
         <w:t>3.7</w:t>
@@ -10761,7 +10838,7 @@
       <w:r>
         <w:t>Item Management by the Administrators</w:t>
       </w:r>
-      <w:bookmarkEnd w:id="27"/>
+      <w:bookmarkEnd w:id="26"/>
     </w:p>
     <w:p>
       <w:pPr>
@@ -10807,7 +10884,21 @@
         <w:rPr>
           <w:b w:val="0"/>
         </w:rPr>
-        <w:t>Sponsor, Dr. Tiernan.</w:t>
+        <w:t xml:space="preserve">Sponsor, Dr. </w:t>
+      </w:r>
+      <w:proofErr w:type="spellStart"/>
+      <w:r>
+        <w:rPr>
+          <w:b w:val="0"/>
+        </w:rPr>
+        <w:t>Tiernan</w:t>
+      </w:r>
+      <w:proofErr w:type="spellEnd"/>
+      <w:r>
+        <w:rPr>
+          <w:b w:val="0"/>
+        </w:rPr>
+        <w:t>.</w:t>
       </w:r>
     </w:p>
     <w:p>
@@ -10905,7 +10996,7 @@
           <w:numId w:val="0"/>
         </w:numPr>
       </w:pPr>
-      <w:bookmarkStart w:id="28" w:name="_Toc400483845"/>
+      <w:bookmarkStart w:id="27" w:name="_Toc400483845"/>
       <w:r>
         <w:t>3.8</w:t>
       </w:r>
@@ -10915,7 +11006,7 @@
       <w:r>
         <w:t>Crate Management by the Administrators</w:t>
       </w:r>
-      <w:bookmarkEnd w:id="28"/>
+      <w:bookmarkEnd w:id="27"/>
     </w:p>
     <w:p>
       <w:pPr>
@@ -10961,7 +11052,21 @@
         <w:rPr>
           <w:b w:val="0"/>
         </w:rPr>
-        <w:t xml:space="preserve"> Team Aegle.</w:t>
+        <w:t xml:space="preserve"> Team </w:t>
+      </w:r>
+      <w:proofErr w:type="spellStart"/>
+      <w:r>
+        <w:rPr>
+          <w:b w:val="0"/>
+        </w:rPr>
+        <w:t>Aegle</w:t>
+      </w:r>
+      <w:proofErr w:type="spellEnd"/>
+      <w:r>
+        <w:rPr>
+          <w:b w:val="0"/>
+        </w:rPr>
+        <w:t>.</w:t>
       </w:r>
     </w:p>
     <w:p>
@@ -11059,7 +11164,7 @@
           <w:numId w:val="0"/>
         </w:numPr>
       </w:pPr>
-      <w:bookmarkStart w:id="29" w:name="_Toc400483846"/>
+      <w:bookmarkStart w:id="28" w:name="_Toc400483846"/>
       <w:r>
         <w:t>3.9</w:t>
       </w:r>
@@ -11069,7 +11174,7 @@
       <w:r>
         <w:t>Project Management by Administrators</w:t>
       </w:r>
-      <w:bookmarkEnd w:id="29"/>
+      <w:bookmarkEnd w:id="28"/>
     </w:p>
     <w:p>
       <w:pPr>
@@ -11115,7 +11220,21 @@
         <w:rPr>
           <w:b w:val="0"/>
         </w:rPr>
-        <w:t xml:space="preserve"> Sponsor, Dr. Tiernan.</w:t>
+        <w:t xml:space="preserve"> Sponsor, Dr. </w:t>
+      </w:r>
+      <w:proofErr w:type="spellStart"/>
+      <w:r>
+        <w:rPr>
+          <w:b w:val="0"/>
+        </w:rPr>
+        <w:t>Tiernan</w:t>
+      </w:r>
+      <w:proofErr w:type="spellEnd"/>
+      <w:r>
+        <w:rPr>
+          <w:b w:val="0"/>
+        </w:rPr>
+        <w:t>.</w:t>
       </w:r>
     </w:p>
     <w:p>
@@ -11203,7 +11322,7 @@
           <w:numId w:val="0"/>
         </w:numPr>
       </w:pPr>
-      <w:bookmarkStart w:id="30" w:name="_Toc400483847"/>
+      <w:bookmarkStart w:id="29" w:name="_Toc400483847"/>
       <w:r>
         <w:lastRenderedPageBreak/>
         <w:t>3.10</w:t>
@@ -11214,7 +11333,7 @@
       <w:r>
         <w:t>System Interaction by Administrators</w:t>
       </w:r>
-      <w:bookmarkEnd w:id="30"/>
+      <w:bookmarkEnd w:id="29"/>
     </w:p>
     <w:p>
       <w:pPr>
@@ -11322,7 +11441,21 @@
         <w:rPr>
           <w:b w:val="0"/>
         </w:rPr>
-        <w:t>Team Aegle.</w:t>
+        <w:t xml:space="preserve">Team </w:t>
+      </w:r>
+      <w:proofErr w:type="spellStart"/>
+      <w:r>
+        <w:rPr>
+          <w:b w:val="0"/>
+        </w:rPr>
+        <w:t>Aegle</w:t>
+      </w:r>
+      <w:proofErr w:type="spellEnd"/>
+      <w:r>
+        <w:rPr>
+          <w:b w:val="0"/>
+        </w:rPr>
+        <w:t>.</w:t>
       </w:r>
     </w:p>
     <w:p>
@@ -11402,7 +11535,7 @@
           <w:numId w:val="0"/>
         </w:numPr>
       </w:pPr>
-      <w:bookmarkStart w:id="31" w:name="_Toc400483848"/>
+      <w:bookmarkStart w:id="30" w:name="_Toc400483848"/>
       <w:r>
         <w:t>3.11</w:t>
       </w:r>
@@ -11412,7 +11545,7 @@
       <w:r>
         <w:t>System Interaction by Registered Users</w:t>
       </w:r>
-      <w:bookmarkEnd w:id="31"/>
+      <w:bookmarkEnd w:id="30"/>
     </w:p>
     <w:p>
       <w:pPr>
@@ -11515,7 +11648,21 @@
         <w:rPr>
           <w:b w:val="0"/>
         </w:rPr>
-        <w:t xml:space="preserve"> Sponsor, Dr. Tiernan.</w:t>
+        <w:t xml:space="preserve"> Sponsor, Dr. </w:t>
+      </w:r>
+      <w:proofErr w:type="spellStart"/>
+      <w:r>
+        <w:rPr>
+          <w:b w:val="0"/>
+        </w:rPr>
+        <w:t>Tiernan</w:t>
+      </w:r>
+      <w:proofErr w:type="spellEnd"/>
+      <w:r>
+        <w:rPr>
+          <w:b w:val="0"/>
+        </w:rPr>
+        <w:t>.</w:t>
       </w:r>
     </w:p>
     <w:p>
@@ -11638,7 +11785,7 @@
           <w:numId w:val="0"/>
         </w:numPr>
       </w:pPr>
-      <w:bookmarkStart w:id="32" w:name="_Toc400483849"/>
+      <w:bookmarkStart w:id="31" w:name="_Toc400483849"/>
       <w:r>
         <w:lastRenderedPageBreak/>
         <w:t>3.12</w:t>
@@ -11649,7 +11796,7 @@
       <w:r>
         <w:t>Registration\Login System</w:t>
       </w:r>
-      <w:bookmarkEnd w:id="32"/>
+      <w:bookmarkEnd w:id="31"/>
     </w:p>
     <w:p>
       <w:pPr>
@@ -11707,7 +11854,21 @@
         <w:rPr>
           <w:b w:val="0"/>
         </w:rPr>
-        <w:t xml:space="preserve"> Team Aegle.</w:t>
+        <w:t xml:space="preserve"> Team </w:t>
+      </w:r>
+      <w:proofErr w:type="spellStart"/>
+      <w:r>
+        <w:rPr>
+          <w:b w:val="0"/>
+        </w:rPr>
+        <w:t>Aegle</w:t>
+      </w:r>
+      <w:proofErr w:type="spellEnd"/>
+      <w:r>
+        <w:rPr>
+          <w:b w:val="0"/>
+        </w:rPr>
+        <w:t>.</w:t>
       </w:r>
     </w:p>
     <w:p>
@@ -11790,7 +11951,7 @@
           <w:numId w:val="0"/>
         </w:numPr>
       </w:pPr>
-      <w:bookmarkStart w:id="33" w:name="_Toc400483850"/>
+      <w:bookmarkStart w:id="32" w:name="_Toc400483850"/>
       <w:r>
         <w:t>3.13</w:t>
       </w:r>
@@ -11800,7 +11961,7 @@
       <w:r>
         <w:t>Web-Based Accessible Application</w:t>
       </w:r>
-      <w:bookmarkEnd w:id="33"/>
+      <w:bookmarkEnd w:id="32"/>
     </w:p>
     <w:p>
       <w:pPr>
@@ -11845,7 +12006,21 @@
         <w:rPr>
           <w:b w:val="0"/>
         </w:rPr>
-        <w:t>Team Aegle.</w:t>
+        <w:t xml:space="preserve">Team </w:t>
+      </w:r>
+      <w:proofErr w:type="spellStart"/>
+      <w:r>
+        <w:rPr>
+          <w:b w:val="0"/>
+        </w:rPr>
+        <w:t>Aegle</w:t>
+      </w:r>
+      <w:proofErr w:type="spellEnd"/>
+      <w:r>
+        <w:rPr>
+          <w:b w:val="0"/>
+        </w:rPr>
+        <w:t>.</w:t>
       </w:r>
     </w:p>
     <w:p>
@@ -11927,12 +12102,12 @@
       <w:pPr>
         <w:pStyle w:val="Heading1"/>
       </w:pPr>
-      <w:bookmarkStart w:id="34" w:name="_Toc400483851"/>
+      <w:bookmarkStart w:id="33" w:name="_Toc400483851"/>
       <w:r>
         <w:lastRenderedPageBreak/>
         <w:t>Packaging Requirements</w:t>
       </w:r>
-      <w:bookmarkEnd w:id="34"/>
+      <w:bookmarkEnd w:id="33"/>
     </w:p>
     <w:p>
       <w:pPr>
@@ -11959,8 +12134,8 @@
           <w:numId w:val="0"/>
         </w:numPr>
       </w:pPr>
+      <w:bookmarkStart w:id="34" w:name="_Toc400483852"/>
       <w:bookmarkStart w:id="35" w:name="_Toc392872393"/>
-      <w:bookmarkStart w:id="36" w:name="_Toc400483852"/>
       <w:bookmarkEnd w:id="19"/>
       <w:bookmarkEnd w:id="20"/>
       <w:r>
@@ -11972,7 +12147,7 @@
       <w:r>
         <w:t>Included Components</w:t>
       </w:r>
-      <w:bookmarkEnd w:id="36"/>
+      <w:bookmarkEnd w:id="34"/>
     </w:p>
     <w:p>
       <w:pPr>
@@ -12030,7 +12205,21 @@
         <w:rPr>
           <w:b w:val="0"/>
         </w:rPr>
-        <w:t xml:space="preserve"> Team Aegle.</w:t>
+        <w:t xml:space="preserve"> Team </w:t>
+      </w:r>
+      <w:proofErr w:type="spellStart"/>
+      <w:r>
+        <w:rPr>
+          <w:b w:val="0"/>
+        </w:rPr>
+        <w:t>Aegle</w:t>
+      </w:r>
+      <w:proofErr w:type="spellEnd"/>
+      <w:r>
+        <w:rPr>
+          <w:b w:val="0"/>
+        </w:rPr>
+        <w:t>.</w:t>
       </w:r>
     </w:p>
     <w:p>
@@ -12110,7 +12299,7 @@
           <w:numId w:val="0"/>
         </w:numPr>
       </w:pPr>
-      <w:bookmarkStart w:id="37" w:name="_Toc400483853"/>
+      <w:bookmarkStart w:id="36" w:name="_Toc400483853"/>
       <w:r>
         <w:t>4.2</w:t>
       </w:r>
@@ -12120,7 +12309,7 @@
       <w:r>
         <w:t>User Manual and Software</w:t>
       </w:r>
-      <w:bookmarkEnd w:id="37"/>
+      <w:bookmarkEnd w:id="36"/>
     </w:p>
     <w:p>
       <w:pPr>
@@ -12202,7 +12391,21 @@
         <w:rPr>
           <w:b w:val="0"/>
         </w:rPr>
-        <w:t>Team Aegle.</w:t>
+        <w:t xml:space="preserve">Team </w:t>
+      </w:r>
+      <w:proofErr w:type="spellStart"/>
+      <w:r>
+        <w:rPr>
+          <w:b w:val="0"/>
+        </w:rPr>
+        <w:t>Aegle</w:t>
+      </w:r>
+      <w:proofErr w:type="spellEnd"/>
+      <w:r>
+        <w:rPr>
+          <w:b w:val="0"/>
+        </w:rPr>
+        <w:t>.</w:t>
       </w:r>
     </w:p>
     <w:p>
@@ -12287,7 +12490,7 @@
           <w:numId w:val="0"/>
         </w:numPr>
       </w:pPr>
-      <w:bookmarkStart w:id="38" w:name="_Toc400483854"/>
+      <w:bookmarkStart w:id="37" w:name="_Toc400483854"/>
       <w:r>
         <w:lastRenderedPageBreak/>
         <w:t>4.3</w:t>
@@ -12298,7 +12501,7 @@
       <w:r>
         <w:t>Power Supply</w:t>
       </w:r>
-      <w:bookmarkEnd w:id="38"/>
+      <w:bookmarkEnd w:id="37"/>
     </w:p>
     <w:p>
       <w:pPr>
@@ -12341,7 +12544,21 @@
         <w:rPr>
           <w:b w:val="0"/>
         </w:rPr>
-        <w:t xml:space="preserve"> Team Aegle.</w:t>
+        <w:t xml:space="preserve"> Team </w:t>
+      </w:r>
+      <w:proofErr w:type="spellStart"/>
+      <w:r>
+        <w:rPr>
+          <w:b w:val="0"/>
+        </w:rPr>
+        <w:t>Aegle</w:t>
+      </w:r>
+      <w:proofErr w:type="spellEnd"/>
+      <w:r>
+        <w:rPr>
+          <w:b w:val="0"/>
+        </w:rPr>
+        <w:t>.</w:t>
       </w:r>
     </w:p>
     <w:p>
@@ -12419,7 +12636,7 @@
           <w:numId w:val="0"/>
         </w:numPr>
       </w:pPr>
-      <w:bookmarkStart w:id="39" w:name="_Toc400483855"/>
+      <w:bookmarkStart w:id="38" w:name="_Toc400483855"/>
       <w:r>
         <w:t>4.4</w:t>
       </w:r>
@@ -12429,7 +12646,7 @@
       <w:r>
         <w:t>Range of RFID Reader</w:t>
       </w:r>
-      <w:bookmarkEnd w:id="39"/>
+      <w:bookmarkEnd w:id="38"/>
     </w:p>
     <w:p>
       <w:pPr>
@@ -12487,8 +12704,16 @@
         <w:rPr>
           <w:b w:val="0"/>
         </w:rPr>
-        <w:t>Team Aegle</w:t>
-      </w:r>
+        <w:t xml:space="preserve">Team </w:t>
+      </w:r>
+      <w:proofErr w:type="spellStart"/>
+      <w:r>
+        <w:rPr>
+          <w:b w:val="0"/>
+        </w:rPr>
+        <w:t>Aegle</w:t>
+      </w:r>
+      <w:proofErr w:type="spellEnd"/>
       <w:r>
         <w:rPr>
           <w:b w:val="0"/>
@@ -12583,13 +12808,13 @@
       <w:pPr>
         <w:pStyle w:val="Heading1"/>
       </w:pPr>
-      <w:bookmarkStart w:id="40" w:name="_Toc400483856"/>
+      <w:bookmarkStart w:id="39" w:name="_Toc400483856"/>
       <w:r>
         <w:lastRenderedPageBreak/>
         <w:t>Performance Requirements</w:t>
       </w:r>
       <w:bookmarkEnd w:id="35"/>
-      <w:bookmarkEnd w:id="40"/>
+      <w:bookmarkEnd w:id="39"/>
     </w:p>
     <w:p>
       <w:r>
@@ -12614,9 +12839,9 @@
           <w:numId w:val="0"/>
         </w:numPr>
       </w:pPr>
-      <w:bookmarkStart w:id="41" w:name="h.19c6y18"/>
-      <w:bookmarkStart w:id="42" w:name="_Toc400483857"/>
-      <w:bookmarkEnd w:id="41"/>
+      <w:bookmarkStart w:id="40" w:name="h.19c6y18"/>
+      <w:bookmarkStart w:id="41" w:name="_Toc400483857"/>
+      <w:bookmarkEnd w:id="40"/>
       <w:r>
         <w:t>5.1</w:t>
       </w:r>
@@ -12624,7 +12849,7 @@
         <w:tab/>
         <w:t>Check-in/Check-out Latency</w:t>
       </w:r>
-      <w:bookmarkEnd w:id="42"/>
+      <w:bookmarkEnd w:id="41"/>
       <w:r>
         <w:tab/>
       </w:r>
@@ -12637,8 +12862,8 @@
           <w:b w:val="0"/>
         </w:rPr>
       </w:pPr>
-      <w:bookmarkStart w:id="43" w:name="h.3tbugp1"/>
-      <w:bookmarkEnd w:id="43"/>
+      <w:bookmarkStart w:id="42" w:name="h.3tbugp1"/>
+      <w:bookmarkEnd w:id="42"/>
       <w:r>
         <w:t xml:space="preserve">5.1.1 </w:t>
       </w:r>
@@ -12684,7 +12909,21 @@
         <w:rPr>
           <w:b w:val="0"/>
         </w:rPr>
-        <w:t xml:space="preserve"> Team Aegle.</w:t>
+        <w:t xml:space="preserve"> Team </w:t>
+      </w:r>
+      <w:proofErr w:type="spellStart"/>
+      <w:r>
+        <w:rPr>
+          <w:b w:val="0"/>
+        </w:rPr>
+        <w:t>Aegle</w:t>
+      </w:r>
+      <w:proofErr w:type="spellEnd"/>
+      <w:r>
+        <w:rPr>
+          <w:b w:val="0"/>
+        </w:rPr>
+        <w:t>.</w:t>
       </w:r>
     </w:p>
     <w:p>
@@ -12764,7 +13003,7 @@
           <w:numId w:val="0"/>
         </w:numPr>
       </w:pPr>
-      <w:bookmarkStart w:id="44" w:name="_Toc400483858"/>
+      <w:bookmarkStart w:id="43" w:name="_Toc400483858"/>
       <w:r>
         <w:t>5.2</w:t>
       </w:r>
@@ -12772,7 +13011,7 @@
         <w:tab/>
         <w:t>Web Interface Response Latency</w:t>
       </w:r>
-      <w:bookmarkEnd w:id="44"/>
+      <w:bookmarkEnd w:id="43"/>
     </w:p>
     <w:p>
       <w:pPr>
@@ -12782,7 +13021,7 @@
           <w:b w:val="0"/>
         </w:rPr>
       </w:pPr>
-      <w:bookmarkStart w:id="45" w:name="_Toc392872394"/>
+      <w:bookmarkStart w:id="44" w:name="_Toc392872394"/>
       <w:r>
         <w:t xml:space="preserve">5.2.1 </w:t>
       </w:r>
@@ -12816,7 +13055,21 @@
         <w:rPr>
           <w:b w:val="0"/>
         </w:rPr>
-        <w:t xml:space="preserve"> Team Aegle.</w:t>
+        <w:t xml:space="preserve"> Team </w:t>
+      </w:r>
+      <w:proofErr w:type="spellStart"/>
+      <w:r>
+        <w:rPr>
+          <w:b w:val="0"/>
+        </w:rPr>
+        <w:t>Aegle</w:t>
+      </w:r>
+      <w:proofErr w:type="spellEnd"/>
+      <w:r>
+        <w:rPr>
+          <w:b w:val="0"/>
+        </w:rPr>
+        <w:t>.</w:t>
       </w:r>
     </w:p>
     <w:p>
@@ -12895,13 +13148,13 @@
       <w:pPr>
         <w:pStyle w:val="Heading1"/>
       </w:pPr>
-      <w:bookmarkStart w:id="46" w:name="_Toc400483859"/>
+      <w:bookmarkStart w:id="45" w:name="_Toc400483859"/>
       <w:r>
         <w:lastRenderedPageBreak/>
         <w:t>Safety Requirements</w:t>
       </w:r>
+      <w:bookmarkEnd w:id="44"/>
       <w:bookmarkEnd w:id="45"/>
-      <w:bookmarkEnd w:id="46"/>
     </w:p>
     <w:p>
       <w:pPr>
@@ -12927,9 +13180,9 @@
           <w:numId w:val="0"/>
         </w:numPr>
       </w:pPr>
-      <w:bookmarkStart w:id="47" w:name="h.nmf14n"/>
-      <w:bookmarkStart w:id="48" w:name="_Toc400483860"/>
-      <w:bookmarkEnd w:id="47"/>
+      <w:bookmarkStart w:id="46" w:name="h.nmf14n"/>
+      <w:bookmarkStart w:id="47" w:name="_Toc400483860"/>
+      <w:bookmarkEnd w:id="46"/>
       <w:r>
         <w:t>6.1</w:t>
       </w:r>
@@ -12937,7 +13190,7 @@
         <w:tab/>
         <w:t>Electrical Hazard</w:t>
       </w:r>
-      <w:bookmarkEnd w:id="48"/>
+      <w:bookmarkEnd w:id="47"/>
     </w:p>
     <w:p>
       <w:pPr>
@@ -12947,8 +13200,8 @@
           <w:b w:val="0"/>
         </w:rPr>
       </w:pPr>
-      <w:bookmarkStart w:id="49" w:name="h.37m2jsg"/>
-      <w:bookmarkEnd w:id="49"/>
+      <w:bookmarkStart w:id="48" w:name="h.37m2jsg"/>
+      <w:bookmarkEnd w:id="48"/>
       <w:r>
         <w:t xml:space="preserve">6.1.1 </w:t>
       </w:r>
@@ -12982,7 +13235,21 @@
         <w:rPr>
           <w:b w:val="0"/>
         </w:rPr>
-        <w:t>Team Aegle.</w:t>
+        <w:t xml:space="preserve">Team </w:t>
+      </w:r>
+      <w:proofErr w:type="spellStart"/>
+      <w:r>
+        <w:rPr>
+          <w:b w:val="0"/>
+        </w:rPr>
+        <w:t>Aegle</w:t>
+      </w:r>
+      <w:proofErr w:type="spellEnd"/>
+      <w:r>
+        <w:rPr>
+          <w:b w:val="0"/>
+        </w:rPr>
+        <w:t>.</w:t>
       </w:r>
     </w:p>
     <w:p>
@@ -13071,7 +13338,7 @@
           <w:numId w:val="0"/>
         </w:numPr>
       </w:pPr>
-      <w:bookmarkStart w:id="50" w:name="_Toc400483861"/>
+      <w:bookmarkStart w:id="49" w:name="_Toc400483861"/>
       <w:r>
         <w:t>6.2</w:t>
       </w:r>
@@ -13079,7 +13346,7 @@
         <w:tab/>
         <w:t>Signal Interference</w:t>
       </w:r>
-      <w:bookmarkEnd w:id="50"/>
+      <w:bookmarkEnd w:id="49"/>
       <w:r>
         <w:t xml:space="preserve">                           </w:t>
       </w:r>
@@ -13128,7 +13395,21 @@
         <w:rPr>
           <w:b w:val="0"/>
         </w:rPr>
-        <w:t>Team Aegle.</w:t>
+        <w:t xml:space="preserve">Team </w:t>
+      </w:r>
+      <w:proofErr w:type="spellStart"/>
+      <w:r>
+        <w:rPr>
+          <w:b w:val="0"/>
+        </w:rPr>
+        <w:t>Aegle</w:t>
+      </w:r>
+      <w:proofErr w:type="spellEnd"/>
+      <w:r>
+        <w:rPr>
+          <w:b w:val="0"/>
+        </w:rPr>
+        <w:t>.</w:t>
       </w:r>
     </w:p>
     <w:p>
@@ -13207,50 +13488,50 @@
       <w:pPr>
         <w:pStyle w:val="Heading1"/>
       </w:pPr>
-      <w:bookmarkStart w:id="51" w:name="_Toc400483862"/>
+      <w:bookmarkStart w:id="50" w:name="_Toc400483862"/>
       <w:r>
         <w:lastRenderedPageBreak/>
         <w:t>Maintenance and Support Requirements</w:t>
       </w:r>
+      <w:bookmarkEnd w:id="50"/>
+    </w:p>
+    <w:p>
+      <w:bookmarkStart w:id="51" w:name="h.2lwamvv"/>
       <w:bookmarkEnd w:id="51"/>
-    </w:p>
-    <w:p>
-      <w:bookmarkStart w:id="52" w:name="h.2lwamvv"/>
+      <w:r>
+        <w:t>The following</w:t>
+      </w:r>
+      <w:r>
+        <w:t xml:space="preserve"> section specifies </w:t>
+      </w:r>
+      <w:r>
+        <w:t>the</w:t>
+      </w:r>
+      <w:r>
+        <w:t xml:space="preserve"> features and help</w:t>
+      </w:r>
+      <w:r>
+        <w:t xml:space="preserve"> that</w:t>
+      </w:r>
+      <w:r>
+        <w:t xml:space="preserve"> the end user will be provided with upon product completion. It is not expected that the developers of this product will provide any personal support after the project’s completion, but it is expected that the end users will have the necessary docume</w:t>
+      </w:r>
+      <w:r>
+        <w:t>ntation and instructions to perform any desired activity</w:t>
+      </w:r>
+      <w:r>
+        <w:t>.</w:t>
+      </w:r>
+    </w:p>
+    <w:p>
+      <w:pPr>
+        <w:pStyle w:val="Heading2"/>
+      </w:pPr>
+      <w:bookmarkStart w:id="52" w:name="_Toc400483863"/>
+      <w:r>
+        <w:t>User Manual</w:t>
+      </w:r>
       <w:bookmarkEnd w:id="52"/>
-      <w:r>
-        <w:t>The following</w:t>
-      </w:r>
-      <w:r>
-        <w:t xml:space="preserve"> section specifies </w:t>
-      </w:r>
-      <w:r>
-        <w:t>the</w:t>
-      </w:r>
-      <w:r>
-        <w:t xml:space="preserve"> features and help</w:t>
-      </w:r>
-      <w:r>
-        <w:t xml:space="preserve"> that</w:t>
-      </w:r>
-      <w:r>
-        <w:t xml:space="preserve"> the end user will be provided with upon product completion. It is not expected that the developers of this product will provide any personal support after the project’s completion, but it is expected that the end users will have the necessary docume</w:t>
-      </w:r>
-      <w:r>
-        <w:t>ntation and instructions to perform any desired activity</w:t>
-      </w:r>
-      <w:r>
-        <w:t>.</w:t>
-      </w:r>
-    </w:p>
-    <w:p>
-      <w:pPr>
-        <w:pStyle w:val="Heading2"/>
-      </w:pPr>
-      <w:bookmarkStart w:id="53" w:name="_Toc400483863"/>
-      <w:r>
-        <w:t>User Manual</w:t>
-      </w:r>
-      <w:bookmarkEnd w:id="53"/>
       <w:r>
         <w:t xml:space="preserve">  </w:t>
       </w:r>
@@ -13266,8 +13547,8 @@
           <w:b w:val="0"/>
         </w:rPr>
       </w:pPr>
-      <w:bookmarkStart w:id="54" w:name="h.111kx3o"/>
-      <w:bookmarkEnd w:id="54"/>
+      <w:bookmarkStart w:id="53" w:name="h.111kx3o"/>
+      <w:bookmarkEnd w:id="53"/>
       <w:r>
         <w:t xml:space="preserve">7.1.1 </w:t>
       </w:r>
@@ -13319,7 +13600,21 @@
         <w:rPr>
           <w:b w:val="0"/>
         </w:rPr>
-        <w:t>Team Aegle.</w:t>
+        <w:t xml:space="preserve">Team </w:t>
+      </w:r>
+      <w:proofErr w:type="spellStart"/>
+      <w:r>
+        <w:rPr>
+          <w:b w:val="0"/>
+        </w:rPr>
+        <w:t>Aegle</w:t>
+      </w:r>
+      <w:proofErr w:type="spellEnd"/>
+      <w:r>
+        <w:rPr>
+          <w:b w:val="0"/>
+        </w:rPr>
+        <w:t>.</w:t>
       </w:r>
     </w:p>
     <w:p>
@@ -13401,7 +13696,7 @@
           <w:numId w:val="0"/>
         </w:numPr>
       </w:pPr>
-      <w:bookmarkStart w:id="55" w:name="_Toc400483864"/>
+      <w:bookmarkStart w:id="54" w:name="_Toc400483864"/>
       <w:r>
         <w:t>7.2</w:t>
       </w:r>
@@ -13409,7 +13704,7 @@
         <w:tab/>
         <w:t>Troubleshooting Guide</w:t>
       </w:r>
-      <w:bookmarkEnd w:id="55"/>
+      <w:bookmarkEnd w:id="54"/>
       <w:r>
         <w:t xml:space="preserve">   </w:t>
       </w:r>
@@ -13425,8 +13720,8 @@
           <w:b w:val="0"/>
         </w:rPr>
       </w:pPr>
-      <w:bookmarkStart w:id="56" w:name="h.3l18frh"/>
-      <w:bookmarkEnd w:id="56"/>
+      <w:bookmarkStart w:id="55" w:name="h.3l18frh"/>
+      <w:bookmarkEnd w:id="55"/>
       <w:r>
         <w:t>7.2.1</w:t>
       </w:r>
@@ -13479,7 +13774,21 @@
         <w:rPr>
           <w:b w:val="0"/>
         </w:rPr>
-        <w:t>Team Aegle.</w:t>
+        <w:t xml:space="preserve">Team </w:t>
+      </w:r>
+      <w:proofErr w:type="spellStart"/>
+      <w:r>
+        <w:rPr>
+          <w:b w:val="0"/>
+        </w:rPr>
+        <w:t>Aegle</w:t>
+      </w:r>
+      <w:proofErr w:type="spellEnd"/>
+      <w:r>
+        <w:rPr>
+          <w:b w:val="0"/>
+        </w:rPr>
+        <w:t>.</w:t>
       </w:r>
     </w:p>
     <w:p>
@@ -13565,7 +13874,7 @@
           <w:szCs w:val="40"/>
         </w:rPr>
       </w:pPr>
-      <w:bookmarkStart w:id="57" w:name="_Toc400483865"/>
+      <w:bookmarkStart w:id="56" w:name="_Toc400483865"/>
       <w:r>
         <w:lastRenderedPageBreak/>
         <w:t>7.3</w:t>
@@ -13574,9 +13883,9 @@
         <w:tab/>
         <w:t>Source Code Availability &amp; Documentation</w:t>
       </w:r>
-      <w:bookmarkStart w:id="58" w:name="h.206ipza"/>
+      <w:bookmarkStart w:id="57" w:name="h.206ipza"/>
+      <w:bookmarkEnd w:id="56"/>
       <w:bookmarkEnd w:id="57"/>
-      <w:bookmarkEnd w:id="58"/>
     </w:p>
     <w:p>
       <w:pPr>
@@ -13586,7 +13895,7 @@
           <w:b w:val="0"/>
         </w:rPr>
       </w:pPr>
-      <w:bookmarkStart w:id="59" w:name="_Toc392872396"/>
+      <w:bookmarkStart w:id="58" w:name="_Toc392872396"/>
       <w:r>
         <w:t>7.3.1</w:t>
       </w:r>
@@ -13630,7 +13939,21 @@
         <w:rPr>
           <w:b w:val="0"/>
         </w:rPr>
-        <w:t>Team Aegle.</w:t>
+        <w:t xml:space="preserve">Team </w:t>
+      </w:r>
+      <w:proofErr w:type="spellStart"/>
+      <w:r>
+        <w:rPr>
+          <w:b w:val="0"/>
+        </w:rPr>
+        <w:t>Aegle</w:t>
+      </w:r>
+      <w:proofErr w:type="spellEnd"/>
+      <w:r>
+        <w:rPr>
+          <w:b w:val="0"/>
+        </w:rPr>
+        <w:t>.</w:t>
       </w:r>
     </w:p>
     <w:p>
@@ -13701,13 +14024,13 @@
       <w:pPr>
         <w:pStyle w:val="Heading1"/>
       </w:pPr>
-      <w:bookmarkStart w:id="60" w:name="_Toc400483866"/>
+      <w:bookmarkStart w:id="59" w:name="_Toc400483866"/>
       <w:r>
         <w:lastRenderedPageBreak/>
         <w:t>Other Requirements</w:t>
       </w:r>
+      <w:bookmarkEnd w:id="58"/>
       <w:bookmarkEnd w:id="59"/>
-      <w:bookmarkEnd w:id="60"/>
     </w:p>
     <w:p>
       <w:pPr>
@@ -13728,9 +14051,9 @@
           <w:numId w:val="0"/>
         </w:numPr>
       </w:pPr>
-      <w:bookmarkStart w:id="61" w:name="h.1egqt2p"/>
-      <w:bookmarkStart w:id="62" w:name="_Toc400483867"/>
-      <w:bookmarkEnd w:id="61"/>
+      <w:bookmarkStart w:id="60" w:name="h.1egqt2p"/>
+      <w:bookmarkStart w:id="61" w:name="_Toc400483867"/>
+      <w:bookmarkEnd w:id="60"/>
       <w:r>
         <w:t>8.1</w:t>
       </w:r>
@@ -13738,9 +14061,9 @@
         <w:tab/>
         <w:t>Security</w:t>
       </w:r>
-      <w:bookmarkStart w:id="63" w:name="h.3ygebqi"/>
+      <w:bookmarkStart w:id="62" w:name="h.3ygebqi"/>
+      <w:bookmarkEnd w:id="61"/>
       <w:bookmarkEnd w:id="62"/>
-      <w:bookmarkEnd w:id="63"/>
     </w:p>
     <w:p>
       <w:pPr>
@@ -13801,7 +14124,21 @@
         <w:rPr>
           <w:b w:val="0"/>
         </w:rPr>
-        <w:t>Team Aegle.</w:t>
+        <w:t xml:space="preserve">Team </w:t>
+      </w:r>
+      <w:proofErr w:type="spellStart"/>
+      <w:r>
+        <w:rPr>
+          <w:b w:val="0"/>
+        </w:rPr>
+        <w:t>Aegle</w:t>
+      </w:r>
+      <w:proofErr w:type="spellEnd"/>
+      <w:r>
+        <w:rPr>
+          <w:b w:val="0"/>
+        </w:rPr>
+        <w:t>.</w:t>
       </w:r>
     </w:p>
     <w:p>
@@ -13872,7 +14209,7 @@
           <w:numId w:val="0"/>
         </w:numPr>
       </w:pPr>
-      <w:bookmarkStart w:id="64" w:name="_Toc400483868"/>
+      <w:bookmarkStart w:id="63" w:name="_Toc400483868"/>
       <w:r>
         <w:t>8.2</w:t>
       </w:r>
@@ -13880,7 +14217,7 @@
         <w:tab/>
         <w:t>Connectivity Tolerance</w:t>
       </w:r>
-      <w:bookmarkEnd w:id="64"/>
+      <w:bookmarkEnd w:id="63"/>
     </w:p>
     <w:p>
       <w:pPr>
@@ -13941,7 +14278,21 @@
         <w:rPr>
           <w:b w:val="0"/>
         </w:rPr>
-        <w:t>Team Aegle.</w:t>
+        <w:t xml:space="preserve">Team </w:t>
+      </w:r>
+      <w:proofErr w:type="spellStart"/>
+      <w:r>
+        <w:rPr>
+          <w:b w:val="0"/>
+        </w:rPr>
+        <w:t>Aegle</w:t>
+      </w:r>
+      <w:proofErr w:type="spellEnd"/>
+      <w:r>
+        <w:rPr>
+          <w:b w:val="0"/>
+        </w:rPr>
+        <w:t>.</w:t>
       </w:r>
     </w:p>
     <w:p>
@@ -14022,11 +14373,11 @@
         <w:lastRenderedPageBreak/>
         <w:t xml:space="preserve"> </w:t>
       </w:r>
-      <w:bookmarkStart w:id="65" w:name="_Toc400483869"/>
+      <w:bookmarkStart w:id="64" w:name="_Toc400483869"/>
       <w:r>
         <w:t>Acceptance Requirements</w:t>
       </w:r>
-      <w:bookmarkEnd w:id="65"/>
+      <w:bookmarkEnd w:id="64"/>
     </w:p>
     <w:p>
       <w:pPr>
@@ -14042,7 +14393,15 @@
         <w:t xml:space="preserve"> following </w:t>
       </w:r>
       <w:r>
-        <w:t>section describes the different procedures that validate the correct functionality of the Outreach Storage System to the customer. Every Acceptance Requirement should be valid in order for the product to be approved by Aegle and our customer. As the project develops, the criteria will be redefined to accommodate any upcoming modifications.</w:t>
+        <w:t xml:space="preserve">section describes the different procedures that validate the correct functionality of the Outreach Storage System to the customer. Every Acceptance Requirement should be valid in order for the product to be approved by </w:t>
+      </w:r>
+      <w:proofErr w:type="spellStart"/>
+      <w:r>
+        <w:t>Aegle</w:t>
+      </w:r>
+      <w:proofErr w:type="spellEnd"/>
+      <w:r>
+        <w:t xml:space="preserve"> and our customer. As the project develops, the criteria will be redefined to accommodate any upcoming modifications.</w:t>
       </w:r>
     </w:p>
     <w:p>
@@ -14053,7 +14412,7 @@
           <w:numId w:val="0"/>
         </w:numPr>
       </w:pPr>
-      <w:bookmarkStart w:id="66" w:name="_Toc400483870"/>
+      <w:bookmarkStart w:id="65" w:name="_Toc400483870"/>
       <w:r>
         <w:t>9.1</w:t>
       </w:r>
@@ -14061,7 +14420,7 @@
         <w:tab/>
         <w:t>Verify User Account Registration</w:t>
       </w:r>
-      <w:bookmarkEnd w:id="66"/>
+      <w:bookmarkEnd w:id="65"/>
     </w:p>
     <w:p>
       <w:pPr>
@@ -14128,7 +14487,7 @@
           <w:numId w:val="0"/>
         </w:numPr>
       </w:pPr>
-      <w:bookmarkStart w:id="67" w:name="_Toc400483871"/>
+      <w:bookmarkStart w:id="66" w:name="_Toc400483871"/>
       <w:r>
         <w:t>9.2</w:t>
       </w:r>
@@ -14136,7 +14495,7 @@
         <w:tab/>
         <w:t>Verify Tracking an Item Functionality</w:t>
       </w:r>
-      <w:bookmarkEnd w:id="67"/>
+      <w:bookmarkEnd w:id="66"/>
     </w:p>
     <w:p>
       <w:pPr>
@@ -14146,8 +14505,8 @@
           <w:b w:val="0"/>
         </w:rPr>
       </w:pPr>
-      <w:bookmarkStart w:id="68" w:name="_Toc392872414"/>
-      <w:bookmarkStart w:id="69" w:name="_Toc273019037"/>
+      <w:bookmarkStart w:id="67" w:name="_Toc392872414"/>
+      <w:bookmarkStart w:id="68" w:name="_Toc273019037"/>
       <w:r>
         <w:t xml:space="preserve">9.2.1 </w:t>
       </w:r>
@@ -14229,7 +14588,7 @@
           <w:numId w:val="0"/>
         </w:numPr>
       </w:pPr>
-      <w:bookmarkStart w:id="70" w:name="_Toc400483872"/>
+      <w:bookmarkStart w:id="69" w:name="_Toc400483872"/>
       <w:r>
         <w:lastRenderedPageBreak/>
         <w:t>9.3</w:t>
@@ -14238,7 +14597,7 @@
         <w:tab/>
         <w:t>Verify Tracking a Crate Functionality</w:t>
       </w:r>
-      <w:bookmarkEnd w:id="70"/>
+      <w:bookmarkEnd w:id="69"/>
     </w:p>
     <w:p>
       <w:pPr>
@@ -14326,7 +14685,7 @@
           <w:numId w:val="0"/>
         </w:numPr>
       </w:pPr>
-      <w:bookmarkStart w:id="71" w:name="_Toc400483873"/>
+      <w:bookmarkStart w:id="70" w:name="_Toc400483873"/>
       <w:r>
         <w:t>9.4</w:t>
       </w:r>
@@ -14334,7 +14693,7 @@
         <w:tab/>
         <w:t>Verify Search Functionality</w:t>
       </w:r>
-      <w:bookmarkEnd w:id="71"/>
+      <w:bookmarkEnd w:id="70"/>
     </w:p>
     <w:p>
       <w:pPr>
@@ -14401,7 +14760,7 @@
           <w:numId w:val="0"/>
         </w:numPr>
       </w:pPr>
-      <w:bookmarkStart w:id="72" w:name="_Toc400483874"/>
+      <w:bookmarkStart w:id="71" w:name="_Toc400483874"/>
       <w:r>
         <w:t>9.5</w:t>
       </w:r>
@@ -14409,7 +14768,7 @@
         <w:tab/>
         <w:t>Verify Item Management Functionality</w:t>
       </w:r>
-      <w:bookmarkEnd w:id="72"/>
+      <w:bookmarkEnd w:id="71"/>
     </w:p>
     <w:p>
       <w:pPr>
@@ -14505,7 +14864,7 @@
           <w:numId w:val="0"/>
         </w:numPr>
       </w:pPr>
-      <w:bookmarkStart w:id="73" w:name="_Toc400483875"/>
+      <w:bookmarkStart w:id="72" w:name="_Toc400483875"/>
       <w:r>
         <w:t>9.6</w:t>
       </w:r>
@@ -14513,7 +14872,7 @@
         <w:tab/>
         <w:t>Verify Crate Management Functionality</w:t>
       </w:r>
-      <w:bookmarkEnd w:id="73"/>
+      <w:bookmarkEnd w:id="72"/>
     </w:p>
     <w:p>
       <w:pPr>
@@ -14621,7 +14980,7 @@
           <w:numId w:val="0"/>
         </w:numPr>
       </w:pPr>
-      <w:bookmarkStart w:id="74" w:name="_Toc400483876"/>
+      <w:bookmarkStart w:id="73" w:name="_Toc400483876"/>
       <w:r>
         <w:lastRenderedPageBreak/>
         <w:t>9.7</w:t>
@@ -14630,7 +14989,7 @@
         <w:tab/>
         <w:t>Verify Project Management Functionality</w:t>
       </w:r>
-      <w:bookmarkEnd w:id="74"/>
+      <w:bookmarkEnd w:id="73"/>
     </w:p>
     <w:p>
       <w:pPr>
@@ -14677,14 +15036,7 @@
         <w:rPr>
           <w:b w:val="0"/>
         </w:rPr>
-        <w:t xml:space="preserve">“Projects” page. Once the user navigated to the page, he will click on the “Add New Project” button and fill out the Project Form. </w:t>
-      </w:r>
-      <w:proofErr w:type="gramStart"/>
-      <w:r>
-        <w:rPr>
-          <w:b w:val="0"/>
-        </w:rPr>
-        <w:t>Once the form is</w:t>
+        <w:t>“Projects” page. Once the user navigated to the page, he will click on the “Add New Project” button and fill out the Project Form. Once the form is</w:t>
       </w:r>
       <w:r>
         <w:rPr>
@@ -14696,14 +15048,7 @@
         <w:rPr>
           <w:b w:val="0"/>
         </w:rPr>
-        <w:t>correctly filled out, the user will click on the “Save” button.</w:t>
-      </w:r>
-      <w:proofErr w:type="gramEnd"/>
-      <w:r>
-        <w:rPr>
-          <w:b w:val="0"/>
-        </w:rPr>
-        <w:t xml:space="preserve"> The Project will display in the Projects list. User will select the recently created Project and click on the “Edit Project” button. The system will display the Project Form where the user will edit information and click on the “Save” button. The Project changes</w:t>
+        <w:t>correctly filled out, the user will click on the “Save” button. The Project will display in the Projects list. User will select the recently created Project and click on the “Edit Project” button. The system will display the Project Form where the user will edit information and click on the “Save” button. The Project changes</w:t>
       </w:r>
       <w:r>
         <w:rPr>
@@ -14734,14 +15079,14 @@
       <w:pPr>
         <w:pStyle w:val="Heading1"/>
       </w:pPr>
-      <w:bookmarkStart w:id="75" w:name="_Toc400483877"/>
+      <w:bookmarkStart w:id="74" w:name="_Toc400483877"/>
       <w:r>
         <w:lastRenderedPageBreak/>
         <w:t>Use Cases</w:t>
       </w:r>
+      <w:bookmarkEnd w:id="67"/>
       <w:bookmarkEnd w:id="68"/>
-      <w:bookmarkEnd w:id="69"/>
-      <w:bookmarkEnd w:id="75"/>
+      <w:bookmarkEnd w:id="74"/>
     </w:p>
     <w:p>
       <w:pPr>
@@ -14807,8 +15152,8 @@
           <w:numId w:val="0"/>
         </w:numPr>
       </w:pPr>
+      <w:bookmarkStart w:id="75" w:name="_Toc400483878"/>
       <w:bookmarkStart w:id="76" w:name="_Toc273019041"/>
-      <w:bookmarkStart w:id="77" w:name="_Toc400483878"/>
       <w:r>
         <w:t>10.1</w:t>
       </w:r>
@@ -14816,7 +15161,7 @@
         <w:tab/>
         <w:t>Registering into the System</w:t>
       </w:r>
-      <w:bookmarkEnd w:id="77"/>
+      <w:bookmarkEnd w:id="75"/>
     </w:p>
     <w:p>
       <w:pPr>
@@ -14942,7 +15287,7 @@
           <w:numId w:val="0"/>
         </w:numPr>
       </w:pPr>
-      <w:bookmarkStart w:id="78" w:name="_Toc400483879"/>
+      <w:bookmarkStart w:id="77" w:name="_Toc400483879"/>
       <w:r>
         <w:t>10.2</w:t>
       </w:r>
@@ -14950,7 +15295,7 @@
         <w:tab/>
         <w:t>Logging into the System</w:t>
       </w:r>
-      <w:bookmarkEnd w:id="78"/>
+      <w:bookmarkEnd w:id="77"/>
     </w:p>
     <w:p>
       <w:pPr>
@@ -15059,7 +15404,7 @@
           <w:numId w:val="0"/>
         </w:numPr>
       </w:pPr>
-      <w:bookmarkStart w:id="79" w:name="_Toc400483880"/>
+      <w:bookmarkStart w:id="78" w:name="_Toc400483880"/>
       <w:r>
         <w:lastRenderedPageBreak/>
         <w:t>10.3</w:t>
@@ -15068,7 +15413,7 @@
         <w:tab/>
         <w:t>Adding Item, Crate, or Project to the System</w:t>
       </w:r>
-      <w:bookmarkEnd w:id="79"/>
+      <w:bookmarkEnd w:id="78"/>
     </w:p>
     <w:p>
       <w:pPr>
@@ -15189,7 +15534,7 @@
           <w:numId w:val="0"/>
         </w:numPr>
       </w:pPr>
-      <w:bookmarkStart w:id="80" w:name="_Toc400483881"/>
+      <w:bookmarkStart w:id="79" w:name="_Toc400483881"/>
       <w:r>
         <w:t>10.4</w:t>
       </w:r>
@@ -15197,7 +15542,7 @@
         <w:tab/>
         <w:t>Editing Item, Crate, or Project in the System</w:t>
       </w:r>
-      <w:bookmarkEnd w:id="80"/>
+      <w:bookmarkEnd w:id="79"/>
     </w:p>
     <w:p>
       <w:pPr>
@@ -15315,7 +15660,7 @@
           <w:numId w:val="0"/>
         </w:numPr>
       </w:pPr>
-      <w:bookmarkStart w:id="81" w:name="_Toc400483882"/>
+      <w:bookmarkStart w:id="80" w:name="_Toc400483882"/>
       <w:r>
         <w:lastRenderedPageBreak/>
         <w:t>10.5</w:t>
@@ -15324,7 +15669,7 @@
         <w:tab/>
         <w:t>Deleting Item, Crate, or Project from the System</w:t>
       </w:r>
-      <w:bookmarkEnd w:id="81"/>
+      <w:bookmarkEnd w:id="80"/>
     </w:p>
     <w:p>
       <w:pPr>
@@ -15435,7 +15780,7 @@
           <w:numId w:val="0"/>
         </w:numPr>
       </w:pPr>
-      <w:bookmarkStart w:id="82" w:name="_Toc400483883"/>
+      <w:bookmarkStart w:id="81" w:name="_Toc400483883"/>
       <w:r>
         <w:t>10.6</w:t>
       </w:r>
@@ -15443,7 +15788,7 @@
         <w:tab/>
         <w:t>Searching for Items and Crates</w:t>
       </w:r>
-      <w:bookmarkEnd w:id="82"/>
+      <w:bookmarkEnd w:id="81"/>
     </w:p>
     <w:p>
       <w:pPr>
@@ -15553,7 +15898,7 @@
           <w:numId w:val="0"/>
         </w:numPr>
       </w:pPr>
-      <w:bookmarkStart w:id="83" w:name="_Toc400483884"/>
+      <w:bookmarkStart w:id="82" w:name="_Toc400483884"/>
       <w:r>
         <w:t>10.7</w:t>
       </w:r>
@@ -15561,7 +15906,7 @@
         <w:tab/>
         <w:t>User Registration Confirmation by Administrator</w:t>
       </w:r>
-      <w:bookmarkEnd w:id="83"/>
+      <w:bookmarkEnd w:id="82"/>
     </w:p>
     <w:p>
       <w:pPr>
@@ -15662,7 +16007,7 @@
           <w:numId w:val="0"/>
         </w:numPr>
       </w:pPr>
-      <w:bookmarkStart w:id="84" w:name="_Toc400483885"/>
+      <w:bookmarkStart w:id="83" w:name="_Toc400483885"/>
       <w:r>
         <w:lastRenderedPageBreak/>
         <w:t>10.8</w:t>
@@ -15671,7 +16016,7 @@
         <w:tab/>
         <w:t>Item/Crate Check-out Approval by Administrator</w:t>
       </w:r>
-      <w:bookmarkEnd w:id="84"/>
+      <w:bookmarkEnd w:id="83"/>
     </w:p>
     <w:p>
       <w:pPr>
@@ -15781,7 +16126,7 @@
           <w:numId w:val="0"/>
         </w:numPr>
       </w:pPr>
-      <w:bookmarkStart w:id="85" w:name="_Toc400483886"/>
+      <w:bookmarkStart w:id="84" w:name="_Toc400483886"/>
       <w:r>
         <w:t>10.9</w:t>
       </w:r>
@@ -15789,7 +16134,7 @@
         <w:tab/>
         <w:t>Item/Crate Checkout Request by Registered User</w:t>
       </w:r>
-      <w:bookmarkEnd w:id="85"/>
+      <w:bookmarkEnd w:id="84"/>
     </w:p>
     <w:p>
       <w:pPr>
@@ -15914,7 +16259,7 @@
           <w:numId w:val="0"/>
         </w:numPr>
       </w:pPr>
-      <w:bookmarkStart w:id="86" w:name="_Toc400483887"/>
+      <w:bookmarkStart w:id="85" w:name="_Toc400483887"/>
       <w:r>
         <w:t>10.</w:t>
       </w:r>
@@ -15924,7 +16269,7 @@
       <w:r>
         <w:t>Item\Crate Checkout by Administrator</w:t>
       </w:r>
-      <w:bookmarkEnd w:id="86"/>
+      <w:bookmarkEnd w:id="85"/>
     </w:p>
     <w:p>
       <w:pPr>
@@ -16087,7 +16432,7 @@
           <w:numId w:val="0"/>
         </w:numPr>
       </w:pPr>
-      <w:bookmarkStart w:id="87" w:name="_Toc400483888"/>
+      <w:bookmarkStart w:id="86" w:name="_Toc400483888"/>
       <w:r>
         <w:lastRenderedPageBreak/>
         <w:t>10.11</w:t>
@@ -16098,7 +16443,7 @@
       <w:r>
         <w:t>Item\Crate Check-in by Administrators and Registered Users</w:t>
       </w:r>
-      <w:bookmarkEnd w:id="87"/>
+      <w:bookmarkEnd w:id="86"/>
     </w:p>
     <w:p>
       <w:pPr>
@@ -16434,7 +16779,7 @@
       <w:pPr>
         <w:pStyle w:val="Heading1"/>
       </w:pPr>
-      <w:bookmarkStart w:id="88" w:name="_Toc400483889"/>
+      <w:bookmarkStart w:id="87" w:name="_Toc400483889"/>
       <w:r>
         <w:lastRenderedPageBreak/>
         <w:t xml:space="preserve">Feasibility </w:t>
@@ -16443,11 +16788,19 @@
         <w:t>Assessment</w:t>
       </w:r>
       <w:bookmarkEnd w:id="76"/>
-      <w:bookmarkEnd w:id="88"/>
-    </w:p>
-    <w:p>
-      <w:r>
-        <w:t>The following section provides a Feasibility Assessment of the Outreach Storage System, according to Aegle’s estimation experience acquired in previous projects. The assessment is based in six different sections: Scope Analysis, Research, Technical Analysis, Cost Analysis, Resource Analysis and Schedule Anal</w:t>
+      <w:bookmarkEnd w:id="87"/>
+    </w:p>
+    <w:p>
+      <w:r>
+        <w:t xml:space="preserve">The following section provides a Feasibility Assessment of the Outreach Storage System, according to </w:t>
+      </w:r>
+      <w:proofErr w:type="spellStart"/>
+      <w:r>
+        <w:t>Aegle’s</w:t>
+      </w:r>
+      <w:proofErr w:type="spellEnd"/>
+      <w:r>
+        <w:t xml:space="preserve"> estimation experience acquired in previous projects. The assessment is based in six different sections: Scope Analysis, Research, Technical Analysis, Cost Analysis, Resource Analysis and Schedule Anal</w:t>
       </w:r>
       <w:r>
         <w:t>ysis.</w:t>
@@ -16461,9 +16814,9 @@
           <w:numId w:val="0"/>
         </w:numPr>
       </w:pPr>
-      <w:bookmarkStart w:id="89" w:name="_Toc392872416"/>
-      <w:bookmarkStart w:id="90" w:name="_Toc273019042"/>
-      <w:bookmarkStart w:id="91" w:name="_Toc400483890"/>
+      <w:bookmarkStart w:id="88" w:name="_Toc392872416"/>
+      <w:bookmarkStart w:id="89" w:name="_Toc273019042"/>
+      <w:bookmarkStart w:id="90" w:name="_Toc400483890"/>
       <w:r>
         <w:t>11.1</w:t>
       </w:r>
@@ -16474,9 +16827,9 @@
       <w:r>
         <w:t>cope Analysis</w:t>
       </w:r>
+      <w:bookmarkEnd w:id="88"/>
       <w:bookmarkEnd w:id="89"/>
       <w:bookmarkEnd w:id="90"/>
-      <w:bookmarkEnd w:id="91"/>
     </w:p>
     <w:p>
       <w:r>
@@ -16486,7 +16839,13 @@
         <w:t>is</w:t>
       </w:r>
       <w:r>
-        <w:t xml:space="preserve"> reasonable given the time frame, budget and resources available. The system will be composed of a mobile RFID reader, RFID tags, crates, items, and a host server. The software will be installed in a server, potentially provided by the sponsor. The most critical requirement is being able to determine the location of an item in the storage room by successfully sending data from the RFID reader through a network and register correctly in the server. The web application has to be able to display all the items or crates and its location. Requirements are ordered by priority, from most critical to low priority, to ensure that critical requirements are addressed in the early stages of development in case any issue arises.</w:t>
+        <w:t xml:space="preserve"> reasonable given the time frame, budget and resources available. The system will be composed of a mobile RFID reader, RFID tags, crates, items, and a host server. The software will be installed in a server, potentially provided by the sponsor. The most critical requirement is being able to determine the location of an item in the storage room by successfully sending data from the RFID reader through a network and </w:t>
+      </w:r>
+      <w:r>
+        <w:t>registering</w:t>
+      </w:r>
+      <w:r>
+        <w:t xml:space="preserve"> correctly in the server. The web application has to be able to display all the items or crates and its location. Requirements are ordered by priority, from most critical to low priority, to ensure that critical requirements are addressed in the early stages of development in case any issue arises.</w:t>
       </w:r>
     </w:p>
     <w:p>
@@ -16497,7 +16856,7 @@
           <w:numId w:val="0"/>
         </w:numPr>
       </w:pPr>
-      <w:bookmarkStart w:id="92" w:name="_Toc400483891"/>
+      <w:bookmarkStart w:id="91" w:name="_Toc400483891"/>
       <w:r>
         <w:t>11.2</w:t>
       </w:r>
@@ -16507,7 +16866,7 @@
       <w:r>
         <w:t>Research</w:t>
       </w:r>
-      <w:bookmarkEnd w:id="92"/>
+      <w:bookmarkEnd w:id="91"/>
     </w:p>
     <w:p>
       <w:r>
@@ -16517,7 +16876,40 @@
         <w:t>h</w:t>
       </w:r>
       <w:r>
-        <w:t xml:space="preserve">rough radio frequency waves and how we can get the data to a network. Defining the type of RFID reader/writer that we will implement has to its high cost and limited budget that we have. We have identified different types of RFID readers that can be implemented in the storage room, stationary or handheld device. Further research on </w:t>
+        <w:t>rough radio fre</w:t>
+      </w:r>
+      <w:r>
+        <w:t>quency waves and how we can this data can be transmitted through</w:t>
+      </w:r>
+      <w:r>
+        <w:t xml:space="preserve"> a network. Defining the type of RFID reader/writer that we will implement </w:t>
+      </w:r>
+      <w:r>
+        <w:t xml:space="preserve">is very important to our project, since it has a </w:t>
+      </w:r>
+      <w:r>
+        <w:t xml:space="preserve">high cost </w:t>
+      </w:r>
+      <w:r>
+        <w:t>associated</w:t>
+      </w:r>
+      <w:r>
+        <w:t xml:space="preserve">; therefore an informed decision needs to be made. </w:t>
+      </w:r>
+      <w:r>
+        <w:t xml:space="preserve">We have identified different types of RFID readers that can be implemented in the storage </w:t>
+      </w:r>
+      <w:r>
+        <w:t>room;</w:t>
+      </w:r>
+      <w:r>
+        <w:t xml:space="preserve"> </w:t>
+      </w:r>
+      <w:r>
+        <w:t xml:space="preserve">they could be </w:t>
+      </w:r>
+      <w:r>
+        <w:t xml:space="preserve">stationary or handheld device. Further research on </w:t>
       </w:r>
       <w:r>
         <w:t>this technology, is indicating a</w:t>
@@ -16528,15 +16920,39 @@
     </w:p>
     <w:p>
       <w:r>
+        <w:t xml:space="preserve">The University of Texas at Arlington has an RFID laboratory managed by Dr. Jones and </w:t>
+      </w:r>
+      <w:r>
         <w:t>Ph.D.</w:t>
       </w:r>
       <w:r>
-        <w:t xml:space="preserve"> students who are actively researching this technology will train our team on RFID technology, with the purpose of getting a better understanding of the technology and to help create a better design of the hardware piece of the system. </w:t>
-      </w:r>
-    </w:p>
-    <w:p>
-      <w:r>
-        <w:t>The results of this research indicate that the Outreach Storage System will need an RFID reader/writer, RFID passive tags, a valid network connection, and a host server where the software will be installed. These pieces will be critical for the development of the project</w:t>
+        <w:t xml:space="preserve"> students</w:t>
+      </w:r>
+      <w:r>
+        <w:t xml:space="preserve"> who contribute with the research activities. </w:t>
+      </w:r>
+      <w:r>
+        <w:t xml:space="preserve">The team requested a demonstration of a simple RFID technology, along with an explanation and feedback on the ideas that the team currently has. The purpose of this meeting is to get </w:t>
+      </w:r>
+      <w:r>
+        <w:t xml:space="preserve">a better understanding of the technology and to help create a better design of the hardware piece of the system. </w:t>
+      </w:r>
+    </w:p>
+    <w:p>
+      <w:r>
+        <w:t xml:space="preserve">As a result of the research performed by the team, </w:t>
+      </w:r>
+      <w:r>
+        <w:t xml:space="preserve">the Outreach Storage System will need an RFID reader/writer, RFID passive tags, </w:t>
+      </w:r>
+      <w:r>
+        <w:t xml:space="preserve">antennas, </w:t>
+      </w:r>
+      <w:r>
+        <w:t>a valid network connection, and a host server where the software will be installed. These pieces will be critical for the development of the project</w:t>
+      </w:r>
+      <w:r>
+        <w:t>.</w:t>
       </w:r>
     </w:p>
     <w:p/>
@@ -16548,9 +16964,8 @@
           <w:numId w:val="0"/>
         </w:numPr>
       </w:pPr>
-      <w:bookmarkStart w:id="93" w:name="_Toc400483892"/>
-      <w:r>
-        <w:lastRenderedPageBreak/>
+      <w:bookmarkStart w:id="92" w:name="_Toc400483892"/>
+      <w:r>
         <w:t>11.3</w:t>
       </w:r>
       <w:r>
@@ -16559,7 +16974,7 @@
       <w:r>
         <w:t>Technical Analysis</w:t>
       </w:r>
-      <w:bookmarkEnd w:id="93"/>
+      <w:bookmarkEnd w:id="92"/>
     </w:p>
     <w:p>
       <w:r>
@@ -16577,7 +16992,10 @@
         <w:t xml:space="preserve"> any data that the RFID reader transmits trough the network in standard format such </w:t>
       </w:r>
       <w:r>
-        <w:t>JSON, Binary data, XML, etc.</w:t>
+        <w:t>JSON, Binary D</w:t>
+      </w:r>
+      <w:r>
+        <w:t>ata, XML, etc.</w:t>
       </w:r>
     </w:p>
     <w:p>
@@ -16594,15 +17012,18 @@
         <w:t>ID</w:t>
       </w:r>
       <w:r>
-        <w:t xml:space="preserve"> reader powers its internal battery when it is in close range. An RFID passive tag can store up to a 128 bytes of data, which will provide the customer with some description about the item or crate.</w:t>
-      </w:r>
-    </w:p>
-    <w:p>
-      <w:r>
-        <w:t>The system will integrate a REST A</w:t>
-      </w:r>
-      <w:r>
-        <w:t>PI, which will be responsible for storing</w:t>
+        <w:t xml:space="preserve"> reader powers its internal battery when it is in close range. A passive tag can store up to a 128 bytes of data, which will provide the customer with some description about the item or crate.</w:t>
+      </w:r>
+    </w:p>
+    <w:p>
+      <w:r>
+        <w:t>Th</w:t>
+      </w:r>
+      <w:r>
+        <w:t>e system will integrate a restful API</w:t>
+      </w:r>
+      <w:r>
+        <w:t>, which will be responsible for storing</w:t>
       </w:r>
       <w:r>
         <w:t xml:space="preserve"> the data captu</w:t>
@@ -16611,7 +17032,13 @@
         <w:t xml:space="preserve">red by the RFID reader/writer </w:t>
       </w:r>
       <w:r>
-        <w:t>to a relational database. This REST API will also communicate with the Web Client Application, providing the customer with a visible state of the inventory.</w:t>
+        <w:t xml:space="preserve">to a relational database. This API </w:t>
+      </w:r>
+      <w:r>
+        <w:t>will also communicate with the web client a</w:t>
+      </w:r>
+      <w:r>
+        <w:t>pplication, providing the customer with a visible state of the inventory.</w:t>
       </w:r>
     </w:p>
     <w:p>
@@ -16621,13 +17048,22 @@
     </w:p>
     <w:p>
       <w:r>
-        <w:t>The Web Client Application will</w:t>
+        <w:t>The web client a</w:t>
+      </w:r>
+      <w:r>
+        <w:t>pplication will</w:t>
       </w:r>
       <w:r>
         <w:t xml:space="preserve"> also</w:t>
       </w:r>
       <w:r>
-        <w:t xml:space="preserve"> allow different types of users to perform a variety of tasks, depending on the user’s privileges. The Web Client Application will be able to modify the state of the database if it’s operated t</w:t>
+        <w:t xml:space="preserve"> allow different types of users to perform a variety of tasks, depending on the user’s pri</w:t>
+      </w:r>
+      <w:r>
+        <w:t>vileges. The web client a</w:t>
+      </w:r>
+      <w:r>
+        <w:t>pplication will be able to modify the state of the database if it’s operated t</w:t>
       </w:r>
       <w:r>
         <w:t>h</w:t>
@@ -16653,7 +17089,7 @@
           <w:numId w:val="0"/>
         </w:numPr>
       </w:pPr>
-      <w:bookmarkStart w:id="94" w:name="_Toc400483893"/>
+      <w:bookmarkStart w:id="93" w:name="_Toc400483893"/>
       <w:r>
         <w:lastRenderedPageBreak/>
         <w:t xml:space="preserve">11.4 </w:t>
@@ -16661,7 +17097,7 @@
       <w:r>
         <w:t>Cost Analysis</w:t>
       </w:r>
-      <w:bookmarkEnd w:id="94"/>
+      <w:bookmarkEnd w:id="93"/>
     </w:p>
     <w:p>
       <w:pPr>
@@ -16837,6 +17273,9 @@
             <w:r>
               <w:t>RFID Tags</w:t>
             </w:r>
+            <w:r>
+              <w:t xml:space="preserve"> (30)</w:t>
+            </w:r>
           </w:p>
         </w:tc>
         <w:tc>
@@ -16923,6 +17362,9 @@
             <w:r>
               <w:t>Plastic Crates</w:t>
             </w:r>
+            <w:r>
+              <w:t xml:space="preserve"> (4)</w:t>
+            </w:r>
           </w:p>
         </w:tc>
         <w:tc>
@@ -16963,9 +17405,6 @@
             <w:pPr>
               <w:spacing w:after="0" w:line="240" w:lineRule="auto"/>
             </w:pPr>
-            <w:r>
-              <w:t>Server (6 months)</w:t>
-            </w:r>
           </w:p>
         </w:tc>
         <w:tc>
@@ -16982,9 +17421,6 @@
             <w:pPr>
               <w:spacing w:after="0" w:line="240" w:lineRule="auto"/>
             </w:pPr>
-            <w:r>
-              <w:t>$30.00</w:t>
-            </w:r>
           </w:p>
         </w:tc>
       </w:tr>
@@ -17029,7 +17465,10 @@
               <w:spacing w:after="0" w:line="240" w:lineRule="auto"/>
             </w:pPr>
             <w:r>
-              <w:t>$720.00</w:t>
+              <w:t>$690</w:t>
+            </w:r>
+            <w:r>
+              <w:t>.00</w:t>
             </w:r>
           </w:p>
         </w:tc>
@@ -17138,7 +17577,7 @@
           <w:numId w:val="0"/>
         </w:numPr>
       </w:pPr>
-      <w:bookmarkStart w:id="95" w:name="_Toc400483894"/>
+      <w:bookmarkStart w:id="94" w:name="_Toc400483894"/>
       <w:r>
         <w:lastRenderedPageBreak/>
         <w:t>11.5</w:t>
@@ -17149,25 +17588,50 @@
       <w:r>
         <w:t>Resource Analysis</w:t>
       </w:r>
-      <w:bookmarkEnd w:id="95"/>
-    </w:p>
-    <w:p>
-      <w:r>
-        <w:t>Team Aegle consists of</w:t>
-      </w:r>
-      <w:r>
-        <w:t xml:space="preserve"> two Software Engineering students, one Computer Engineering student and One Computer Science student. </w:t>
-      </w:r>
-    </w:p>
-    <w:p>
-      <w:r>
-        <w:t xml:space="preserve">The Outreach </w:t>
-      </w:r>
-      <w:r>
-        <w:t>Storage</w:t>
-      </w:r>
-      <w:r>
-        <w:t xml:space="preserve"> System is composed in two main branches, hardware and software. The hardware branch of the project consists on reading RFID reader tags, and </w:t>
+      <w:bookmarkEnd w:id="94"/>
+    </w:p>
+    <w:p>
+      <w:r>
+        <w:t xml:space="preserve">Team </w:t>
+      </w:r>
+      <w:proofErr w:type="spellStart"/>
+      <w:r>
+        <w:t>Aegle</w:t>
+      </w:r>
+      <w:proofErr w:type="spellEnd"/>
+      <w:r>
+        <w:t xml:space="preserve"> consists of</w:t>
+      </w:r>
+      <w:r>
+        <w:t xml:space="preserve"> two software engineering students, one </w:t>
+      </w:r>
+      <w:proofErr w:type="gramStart"/>
+      <w:r>
+        <w:t>computer engineering</w:t>
+      </w:r>
+      <w:proofErr w:type="gramEnd"/>
+      <w:r>
+        <w:t xml:space="preserve"> student and one computer s</w:t>
+      </w:r>
+      <w:r>
+        <w:t xml:space="preserve">cience student. </w:t>
+      </w:r>
+    </w:p>
+    <w:p>
+      <w:r>
+        <w:t xml:space="preserve">The </w:t>
+      </w:r>
+      <w:r>
+        <w:t>OSS</w:t>
+      </w:r>
+      <w:r>
+        <w:t xml:space="preserve"> is composed </w:t>
+      </w:r>
+      <w:r>
+        <w:t>of</w:t>
+      </w:r>
+      <w:r>
+        <w:t xml:space="preserve"> two main branches, hardware and software. The hardware branch of the project consists on reading RFID reader tags, and </w:t>
       </w:r>
       <w:r>
         <w:t xml:space="preserve">correctly configuring </w:t>
@@ -17176,21 +17640,27 @@
         <w:t xml:space="preserve">the RFID reader so that it can transmit correctly data through </w:t>
       </w:r>
       <w:r>
-        <w:t>a network. This work will be le</w:t>
-      </w:r>
-      <w:r>
-        <w:t>d by our Computer Engineer</w:t>
-      </w:r>
-      <w:r>
-        <w:t>ing</w:t>
-      </w:r>
-      <w:r>
-        <w:t xml:space="preserve"> student, who has more experience in hardware technology. The Computer Science student has been exposed to some hardware; therefore he will be focused in both hardware and software since this part corresponds to around a 30% of the entire application.</w:t>
-      </w:r>
-    </w:p>
-    <w:p>
-      <w:r>
-        <w:t xml:space="preserve">As far as the Software Project, the two Software Engineering students will be mainly focused on developing the entire application, dividing the work in two, which will be the web client interface and the REST server side application. Finally, the Computer Science student will be the lead on the database implementation, due to his experience with relational databases in previous projects. </w:t>
+        <w:t xml:space="preserve">a network. </w:t>
+      </w:r>
+      <w:r>
+        <w:t>Our computer-engineering student, who has more experience in hardware technology, will lead this work. The computer s</w:t>
+      </w:r>
+      <w:r>
+        <w:t>cience student has been exposed to some hardware; therefore he will be focused in both hardware and software since this part corresponds to around a 30% of the entire application.</w:t>
+      </w:r>
+    </w:p>
+    <w:p>
+      <w:r>
+        <w:t>As far as the software project, the two software e</w:t>
+      </w:r>
+      <w:r>
+        <w:t xml:space="preserve">ngineering students will be mainly focused on developing the entire application, dividing the work in two, which will be the web client interface and the server </w:t>
+      </w:r>
+      <w:r>
+        <w:t>side application. Finally, the computer s</w:t>
+      </w:r>
+      <w:r>
+        <w:t xml:space="preserve">cience student will be the lead on the database implementation, due to his experience with relational databases in previous projects. </w:t>
       </w:r>
     </w:p>
     <w:p>
@@ -17200,25 +17670,27 @@
     </w:p>
     <w:p>
       <w:r>
-        <w:t>All our team members have experience writing software and doing architectural and database design, we feel very strong and comfortable in this part of the project, since Architectural design and coding was one of our strengths and our project is heavily based in software.</w:t>
-      </w:r>
-    </w:p>
-    <w:p>
-      <w:r>
-        <w:t xml:space="preserve">As far as our weaknesses, only one of the team members has knowledge working with hardware components, so having only one team member experienced in this could potentially slow us down and </w:t>
-      </w:r>
-      <w:proofErr w:type="gramStart"/>
-      <w:r>
-        <w:t>delay</w:t>
-      </w:r>
-      <w:proofErr w:type="gramEnd"/>
-      <w:r>
-        <w:t xml:space="preserve"> our schedule. However, we will be on top of our risk management plan to make sure we stay on track and we are able to identify any potential issues related to hardware to attack them as soon as possible before they cause catastrophic damage to our project.</w:t>
+        <w:t>All our team members have experience writing software and doing architectural and database design, we feel very strong and comfortable in t</w:t>
+      </w:r>
+      <w:r>
+        <w:t>his part of the project, since a</w:t>
+      </w:r>
+      <w:r>
+        <w:t>rchitectural design and coding was one of our strengths and our project is heavily based in software.</w:t>
+      </w:r>
+    </w:p>
+    <w:p>
+      <w:r>
+        <w:t>As far as our weaknesses, only one of the team members has knowledge working with hardware components, so having only one team member experienced in this could potentially slow us down and delay our schedule. However, we will be on top of our risk management plan to make sure we stay on track and we are able to identify any potential issues related to hardware to attack them as soon as possible before they cause catastrophic damage to our project.</w:t>
       </w:r>
     </w:p>
     <w:p/>
     <w:p/>
     <w:p/>
+    <w:p>
+      <w:bookmarkStart w:id="95" w:name="_GoBack"/>
+      <w:bookmarkEnd w:id="95"/>
+    </w:p>
     <w:p>
       <w:pPr>
         <w:pStyle w:val="Heading2"/>
@@ -17985,7 +18457,15 @@
         <w:t>previous</w:t>
       </w:r>
       <w:r>
-        <w:t xml:space="preserve"> table demonstrates the number of different functions that team Aegle identified as being part of the Outreach </w:t>
+        <w:t xml:space="preserve"> table demonstrates the number of different functions that team </w:t>
+      </w:r>
+      <w:proofErr w:type="spellStart"/>
+      <w:r>
+        <w:t>Aegle</w:t>
+      </w:r>
+      <w:proofErr w:type="spellEnd"/>
+      <w:r>
+        <w:t xml:space="preserve"> identified as being part of the Outreach </w:t>
       </w:r>
       <w:r>
         <w:t>Storage</w:t>
@@ -20227,7 +20707,23 @@
           <w:rFonts w:cs="Times New Roman"/>
           <w:szCs w:val="24"/>
         </w:rPr>
-        <w:t xml:space="preserve"> Sanity Test method by Weiss and Wysocki. For this sanity test, we used the results gathered from the Simplified Hybrid Approach, hoping to get similar results so that we can get a more accurate estimation. To calculate sanity test, we need to make use of an optimistic duration which in this case is the result that we obtained by the Hybrid Approach (6.46 months). For the nominal duration, we used the best case obtained in Jones’ First Order Model (7.36 month</w:t>
+        <w:t xml:space="preserve"> Sanity Test method by Weiss and </w:t>
+      </w:r>
+      <w:proofErr w:type="spellStart"/>
+      <w:r>
+        <w:rPr>
+          <w:rFonts w:cs="Times New Roman"/>
+          <w:szCs w:val="24"/>
+        </w:rPr>
+        <w:t>Wysocki</w:t>
+      </w:r>
+      <w:proofErr w:type="spellEnd"/>
+      <w:r>
+        <w:rPr>
+          <w:rFonts w:cs="Times New Roman"/>
+          <w:szCs w:val="24"/>
+        </w:rPr>
+        <w:t>. For this sanity test, we used the results gathered from the Simplified Hybrid Approach, hoping to get similar results so that we can get a more accurate estimation. To calculate sanity test, we need to make use of an optimistic duration which in this case is the result that we obtained by the Hybrid Approach (6.46 months). For the nominal duration, we used the best case obtained in Jones’ First Order Model (7.36 month</w:t>
       </w:r>
       <w:r>
         <w:rPr>
@@ -20317,7 +20813,6 @@
       <w:bookmarkStart w:id="98" w:name="_Toc273019048"/>
       <w:bookmarkStart w:id="99" w:name="_Toc400483896"/>
       <w:r>
-        <w:lastRenderedPageBreak/>
         <w:t>Future Items</w:t>
       </w:r>
       <w:bookmarkEnd w:id="97"/>
@@ -20344,6 +20839,7 @@
       <w:bookmarkEnd w:id="100"/>
       <w:bookmarkEnd w:id="101"/>
       <w:r>
+        <w:lastRenderedPageBreak/>
         <w:t>12.1</w:t>
       </w:r>
       <w:r>
@@ -20501,7 +20997,7 @@
 </file>
 
 <file path=word/endnotes.xml><?xml version="1.0" encoding="utf-8"?>
-<w:endnotes xmlns:wpc="http://schemas.microsoft.com/office/word/2010/wordprocessingCanvas" xmlns:mc="http://schemas.openxmlformats.org/markup-compatibility/2006" xmlns:o="urn:schemas-microsoft-com:office:office" xmlns:r="http://schemas.openxmlformats.org/officeDocument/2006/relationships" xmlns:m="http://schemas.openxmlformats.org/officeDocument/2006/math" xmlns:v="urn:schemas-microsoft-com:vml" xmlns:wp14="http://schemas.microsoft.com/office/word/2010/wordprocessingDrawing" xmlns:wp="http://schemas.openxmlformats.org/drawingml/2006/wordprocessingDrawing" xmlns:w10="urn:schemas-microsoft-com:office:word" xmlns:w="http://schemas.openxmlformats.org/wordprocessingml/2006/main" xmlns:w14="http://schemas.microsoft.com/office/word/2010/wordml" xmlns:wpg="http://schemas.microsoft.com/office/word/2010/wordprocessingGroup" xmlns:wpi="http://schemas.microsoft.com/office/word/2010/wordprocessingInk" xmlns:wne="http://schemas.microsoft.com/office/word/2006/wordml" xmlns:wps="http://schemas.microsoft.com/office/word/2010/wordprocessingShape" mc:Ignorable="w14 wp14">
+<w:endnotes xmlns:wpc="http://schemas.microsoft.com/office/word/2010/wordprocessingCanvas" xmlns:mo="http://schemas.microsoft.com/office/mac/office/2008/main" xmlns:mc="http://schemas.openxmlformats.org/markup-compatibility/2006" xmlns:mv="urn:schemas-microsoft-com:mac:vml" xmlns:o="urn:schemas-microsoft-com:office:office" xmlns:r="http://schemas.openxmlformats.org/officeDocument/2006/relationships" xmlns:m="http://schemas.openxmlformats.org/officeDocument/2006/math" xmlns:v="urn:schemas-microsoft-com:vml" xmlns:wp14="http://schemas.microsoft.com/office/word/2010/wordprocessingDrawing" xmlns:wp="http://schemas.openxmlformats.org/drawingml/2006/wordprocessingDrawing" xmlns:w10="urn:schemas-microsoft-com:office:word" xmlns:w="http://schemas.openxmlformats.org/wordprocessingml/2006/main" xmlns:w14="http://schemas.microsoft.com/office/word/2010/wordml" xmlns:wpg="http://schemas.microsoft.com/office/word/2010/wordprocessingGroup" xmlns:wpi="http://schemas.microsoft.com/office/word/2010/wordprocessingInk" xmlns:wne="http://schemas.microsoft.com/office/word/2006/wordml" xmlns:wps="http://schemas.microsoft.com/office/word/2010/wordprocessingShape" mc:Ignorable="w14 wp14">
   <w:endnote w:type="separator" w:id="-1">
     <w:p>
       <w:pPr>
@@ -20526,16 +21022,13 @@
 </file>
 
 <file path=word/footer1.xml><?xml version="1.0" encoding="utf-8"?>
-<w:ftr xmlns:wpc="http://schemas.microsoft.com/office/word/2010/wordprocessingCanvas" xmlns:mc="http://schemas.openxmlformats.org/markup-compatibility/2006" xmlns:o="urn:schemas-microsoft-com:office:office" xmlns:r="http://schemas.openxmlformats.org/officeDocument/2006/relationships" xmlns:m="http://schemas.openxmlformats.org/officeDocument/2006/math" xmlns:v="urn:schemas-microsoft-com:vml" xmlns:wp14="http://schemas.microsoft.com/office/word/2010/wordprocessingDrawing" xmlns:wp="http://schemas.openxmlformats.org/drawingml/2006/wordprocessingDrawing" xmlns:w10="urn:schemas-microsoft-com:office:word" xmlns:w="http://schemas.openxmlformats.org/wordprocessingml/2006/main" xmlns:w14="http://schemas.microsoft.com/office/word/2010/wordml" xmlns:wpg="http://schemas.microsoft.com/office/word/2010/wordprocessingGroup" xmlns:wpi="http://schemas.microsoft.com/office/word/2010/wordprocessingInk" xmlns:wne="http://schemas.microsoft.com/office/word/2006/wordml" xmlns:wps="http://schemas.microsoft.com/office/word/2010/wordprocessingShape" mc:Ignorable="w14 wp14">
+<w:ftr xmlns:wpc="http://schemas.microsoft.com/office/word/2010/wordprocessingCanvas" xmlns:mo="http://schemas.microsoft.com/office/mac/office/2008/main" xmlns:mc="http://schemas.openxmlformats.org/markup-compatibility/2006" xmlns:mv="urn:schemas-microsoft-com:mac:vml" xmlns:o="urn:schemas-microsoft-com:office:office" xmlns:r="http://schemas.openxmlformats.org/officeDocument/2006/relationships" xmlns:m="http://schemas.openxmlformats.org/officeDocument/2006/math" xmlns:v="urn:schemas-microsoft-com:vml" xmlns:wp14="http://schemas.microsoft.com/office/word/2010/wordprocessingDrawing" xmlns:wp="http://schemas.openxmlformats.org/drawingml/2006/wordprocessingDrawing" xmlns:w10="urn:schemas-microsoft-com:office:word" xmlns:w="http://schemas.openxmlformats.org/wordprocessingml/2006/main" xmlns:w14="http://schemas.microsoft.com/office/word/2010/wordml" xmlns:wpg="http://schemas.microsoft.com/office/word/2010/wordprocessingGroup" xmlns:wpi="http://schemas.microsoft.com/office/word/2010/wordprocessingInk" xmlns:wne="http://schemas.microsoft.com/office/word/2006/wordml" xmlns:wps="http://schemas.microsoft.com/office/word/2010/wordprocessingShape" mc:Ignorable="w14 wp14">
   <w:p>
     <w:pPr>
       <w:pStyle w:val="Footer"/>
     </w:pPr>
     <w:r>
-      <w:t>October 7</w:t>
-    </w:r>
-    <w:r>
-      <w:t>, 2014</w:t>
+      <w:t>October 7, 2014</w:t>
     </w:r>
     <w:sdt>
       <w:sdtPr>
@@ -20567,7 +21060,7 @@
           <w:rPr>
             <w:noProof/>
           </w:rPr>
-          <w:t>5</w:t>
+          <w:t>46</w:t>
         </w:r>
         <w:r>
           <w:rPr>
@@ -20589,16 +21082,13 @@
 </file>
 
 <file path=word/footer2.xml><?xml version="1.0" encoding="utf-8"?>
-<w:ftr xmlns:wpc="http://schemas.microsoft.com/office/word/2010/wordprocessingCanvas" xmlns:mc="http://schemas.openxmlformats.org/markup-compatibility/2006" xmlns:o="urn:schemas-microsoft-com:office:office" xmlns:r="http://schemas.openxmlformats.org/officeDocument/2006/relationships" xmlns:m="http://schemas.openxmlformats.org/officeDocument/2006/math" xmlns:v="urn:schemas-microsoft-com:vml" xmlns:wp14="http://schemas.microsoft.com/office/word/2010/wordprocessingDrawing" xmlns:wp="http://schemas.openxmlformats.org/drawingml/2006/wordprocessingDrawing" xmlns:w10="urn:schemas-microsoft-com:office:word" xmlns:w="http://schemas.openxmlformats.org/wordprocessingml/2006/main" xmlns:w14="http://schemas.microsoft.com/office/word/2010/wordml" xmlns:wpg="http://schemas.microsoft.com/office/word/2010/wordprocessingGroup" xmlns:wpi="http://schemas.microsoft.com/office/word/2010/wordprocessingInk" xmlns:wne="http://schemas.microsoft.com/office/word/2006/wordml" xmlns:wps="http://schemas.microsoft.com/office/word/2010/wordprocessingShape" mc:Ignorable="w14 wp14">
+<w:ftr xmlns:wpc="http://schemas.microsoft.com/office/word/2010/wordprocessingCanvas" xmlns:mo="http://schemas.microsoft.com/office/mac/office/2008/main" xmlns:mc="http://schemas.openxmlformats.org/markup-compatibility/2006" xmlns:mv="urn:schemas-microsoft-com:mac:vml" xmlns:o="urn:schemas-microsoft-com:office:office" xmlns:r="http://schemas.openxmlformats.org/officeDocument/2006/relationships" xmlns:m="http://schemas.openxmlformats.org/officeDocument/2006/math" xmlns:v="urn:schemas-microsoft-com:vml" xmlns:wp14="http://schemas.microsoft.com/office/word/2010/wordprocessingDrawing" xmlns:wp="http://schemas.openxmlformats.org/drawingml/2006/wordprocessingDrawing" xmlns:w10="urn:schemas-microsoft-com:office:word" xmlns:w="http://schemas.openxmlformats.org/wordprocessingml/2006/main" xmlns:w14="http://schemas.microsoft.com/office/word/2010/wordml" xmlns:wpg="http://schemas.microsoft.com/office/word/2010/wordprocessingGroup" xmlns:wpi="http://schemas.microsoft.com/office/word/2010/wordprocessingInk" xmlns:wne="http://schemas.microsoft.com/office/word/2006/wordml" xmlns:wps="http://schemas.microsoft.com/office/word/2010/wordprocessingShape" mc:Ignorable="w14 wp14">
   <w:p>
     <w:pPr>
       <w:pStyle w:val="Footer"/>
     </w:pPr>
     <w:r>
-      <w:t xml:space="preserve">Last Updated: </w:t>
-    </w:r>
-    <w:r>
-      <w:t>October 7</w:t>
+      <w:t>Last Updated: October 7</w:t>
     </w:r>
     <w:r>
       <w:rPr>
@@ -20614,7 +21104,7 @@
 </file>
 
 <file path=word/footnotes.xml><?xml version="1.0" encoding="utf-8"?>
-<w:footnotes xmlns:wpc="http://schemas.microsoft.com/office/word/2010/wordprocessingCanvas" xmlns:mc="http://schemas.openxmlformats.org/markup-compatibility/2006" xmlns:o="urn:schemas-microsoft-com:office:office" xmlns:r="http://schemas.openxmlformats.org/officeDocument/2006/relationships" xmlns:m="http://schemas.openxmlformats.org/officeDocument/2006/math" xmlns:v="urn:schemas-microsoft-com:vml" xmlns:wp14="http://schemas.microsoft.com/office/word/2010/wordprocessingDrawing" xmlns:wp="http://schemas.openxmlformats.org/drawingml/2006/wordprocessingDrawing" xmlns:w10="urn:schemas-microsoft-com:office:word" xmlns:w="http://schemas.openxmlformats.org/wordprocessingml/2006/main" xmlns:w14="http://schemas.microsoft.com/office/word/2010/wordml" xmlns:wpg="http://schemas.microsoft.com/office/word/2010/wordprocessingGroup" xmlns:wpi="http://schemas.microsoft.com/office/word/2010/wordprocessingInk" xmlns:wne="http://schemas.microsoft.com/office/word/2006/wordml" xmlns:wps="http://schemas.microsoft.com/office/word/2010/wordprocessingShape" mc:Ignorable="w14 wp14">
+<w:footnotes xmlns:wpc="http://schemas.microsoft.com/office/word/2010/wordprocessingCanvas" xmlns:mo="http://schemas.microsoft.com/office/mac/office/2008/main" xmlns:mc="http://schemas.openxmlformats.org/markup-compatibility/2006" xmlns:mv="urn:schemas-microsoft-com:mac:vml" xmlns:o="urn:schemas-microsoft-com:office:office" xmlns:r="http://schemas.openxmlformats.org/officeDocument/2006/relationships" xmlns:m="http://schemas.openxmlformats.org/officeDocument/2006/math" xmlns:v="urn:schemas-microsoft-com:vml" xmlns:wp14="http://schemas.microsoft.com/office/word/2010/wordprocessingDrawing" xmlns:wp="http://schemas.openxmlformats.org/drawingml/2006/wordprocessingDrawing" xmlns:w10="urn:schemas-microsoft-com:office:word" xmlns:w="http://schemas.openxmlformats.org/wordprocessingml/2006/main" xmlns:w14="http://schemas.microsoft.com/office/word/2010/wordml" xmlns:wpg="http://schemas.microsoft.com/office/word/2010/wordprocessingGroup" xmlns:wpi="http://schemas.microsoft.com/office/word/2010/wordprocessingInk" xmlns:wne="http://schemas.microsoft.com/office/word/2006/wordml" xmlns:wps="http://schemas.microsoft.com/office/word/2010/wordprocessingShape" mc:Ignorable="w14 wp14">
   <w:footnote w:type="separator" w:id="-1">
     <w:p>
       <w:pPr>
@@ -20639,7 +21129,7 @@
 </file>
 
 <file path=word/header1.xml><?xml version="1.0" encoding="utf-8"?>
-<w:hdr xmlns:wpc="http://schemas.microsoft.com/office/word/2010/wordprocessingCanvas" xmlns:mc="http://schemas.openxmlformats.org/markup-compatibility/2006" xmlns:o="urn:schemas-microsoft-com:office:office" xmlns:r="http://schemas.openxmlformats.org/officeDocument/2006/relationships" xmlns:m="http://schemas.openxmlformats.org/officeDocument/2006/math" xmlns:v="urn:schemas-microsoft-com:vml" xmlns:wp14="http://schemas.microsoft.com/office/word/2010/wordprocessingDrawing" xmlns:wp="http://schemas.openxmlformats.org/drawingml/2006/wordprocessingDrawing" xmlns:w10="urn:schemas-microsoft-com:office:word" xmlns:w="http://schemas.openxmlformats.org/wordprocessingml/2006/main" xmlns:w14="http://schemas.microsoft.com/office/word/2010/wordml" xmlns:wpg="http://schemas.microsoft.com/office/word/2010/wordprocessingGroup" xmlns:wpi="http://schemas.microsoft.com/office/word/2010/wordprocessingInk" xmlns:wne="http://schemas.microsoft.com/office/word/2006/wordml" xmlns:wps="http://schemas.microsoft.com/office/word/2010/wordprocessingShape" mc:Ignorable="w14 wp14">
+<w:hdr xmlns:wpc="http://schemas.microsoft.com/office/word/2010/wordprocessingCanvas" xmlns:mo="http://schemas.microsoft.com/office/mac/office/2008/main" xmlns:mc="http://schemas.openxmlformats.org/markup-compatibility/2006" xmlns:mv="urn:schemas-microsoft-com:mac:vml" xmlns:o="urn:schemas-microsoft-com:office:office" xmlns:r="http://schemas.openxmlformats.org/officeDocument/2006/relationships" xmlns:m="http://schemas.openxmlformats.org/officeDocument/2006/math" xmlns:v="urn:schemas-microsoft-com:vml" xmlns:wp14="http://schemas.microsoft.com/office/word/2010/wordprocessingDrawing" xmlns:wp="http://schemas.openxmlformats.org/drawingml/2006/wordprocessingDrawing" xmlns:w10="urn:schemas-microsoft-com:office:word" xmlns:w="http://schemas.openxmlformats.org/wordprocessingml/2006/main" xmlns:w14="http://schemas.microsoft.com/office/word/2010/wordml" xmlns:wpg="http://schemas.microsoft.com/office/word/2010/wordprocessingGroup" xmlns:wpi="http://schemas.microsoft.com/office/word/2010/wordprocessingInk" xmlns:wne="http://schemas.microsoft.com/office/word/2006/wordml" xmlns:wps="http://schemas.microsoft.com/office/word/2010/wordprocessingShape" mc:Ignorable="w14 wp14">
   <w:p>
     <w:pPr>
       <w:pStyle w:val="Header"/>
@@ -20664,7 +21154,7 @@
 </file>
 
 <file path=word/numbering.xml><?xml version="1.0" encoding="utf-8"?>
-<w:numbering xmlns:wpc="http://schemas.microsoft.com/office/word/2010/wordprocessingCanvas" xmlns:mc="http://schemas.openxmlformats.org/markup-compatibility/2006" xmlns:o="urn:schemas-microsoft-com:office:office" xmlns:r="http://schemas.openxmlformats.org/officeDocument/2006/relationships" xmlns:m="http://schemas.openxmlformats.org/officeDocument/2006/math" xmlns:v="urn:schemas-microsoft-com:vml" xmlns:wp14="http://schemas.microsoft.com/office/word/2010/wordprocessingDrawing" xmlns:wp="http://schemas.openxmlformats.org/drawingml/2006/wordprocessingDrawing" xmlns:w10="urn:schemas-microsoft-com:office:word" xmlns:w="http://schemas.openxmlformats.org/wordprocessingml/2006/main" xmlns:w14="http://schemas.microsoft.com/office/word/2010/wordml" xmlns:wpg="http://schemas.microsoft.com/office/word/2010/wordprocessingGroup" xmlns:wpi="http://schemas.microsoft.com/office/word/2010/wordprocessingInk" xmlns:wne="http://schemas.microsoft.com/office/word/2006/wordml" xmlns:wps="http://schemas.microsoft.com/office/word/2010/wordprocessingShape" mc:Ignorable="w14 wp14">
+<w:numbering xmlns:wpc="http://schemas.microsoft.com/office/word/2010/wordprocessingCanvas" xmlns:mo="http://schemas.microsoft.com/office/mac/office/2008/main" xmlns:mc="http://schemas.openxmlformats.org/markup-compatibility/2006" xmlns:mv="urn:schemas-microsoft-com:mac:vml" xmlns:o="urn:schemas-microsoft-com:office:office" xmlns:r="http://schemas.openxmlformats.org/officeDocument/2006/relationships" xmlns:m="http://schemas.openxmlformats.org/officeDocument/2006/math" xmlns:v="urn:schemas-microsoft-com:vml" xmlns:wp14="http://schemas.microsoft.com/office/word/2010/wordprocessingDrawing" xmlns:wp="http://schemas.openxmlformats.org/drawingml/2006/wordprocessingDrawing" xmlns:w10="urn:schemas-microsoft-com:office:word" xmlns:w="http://schemas.openxmlformats.org/wordprocessingml/2006/main" xmlns:w14="http://schemas.microsoft.com/office/word/2010/wordml" xmlns:wpg="http://schemas.microsoft.com/office/word/2010/wordprocessingGroup" xmlns:wpi="http://schemas.microsoft.com/office/word/2010/wordprocessingInk" xmlns:wne="http://schemas.microsoft.com/office/word/2006/wordml" xmlns:wps="http://schemas.microsoft.com/office/word/2010/wordprocessingShape" mc:Ignorable="w14 wp14">
   <w:abstractNum w:abstractNumId="0">
     <w:nsid w:val="00000001"/>
     <w:multiLevelType w:val="multilevel"/>
@@ -24197,7 +24687,7 @@
       </w:pPr>
     </w:pPrDefault>
   </w:docDefaults>
-  <w:latentStyles w:defLockedState="0" w:defUIPriority="99" w:defSemiHidden="1" w:defUnhideWhenUsed="1" w:defQFormat="0" w:count="267">
+  <w:latentStyles w:defLockedState="0" w:defUIPriority="99" w:defSemiHidden="1" w:defUnhideWhenUsed="1" w:defQFormat="0" w:count="276">
     <w:lsdException w:name="Normal" w:semiHidden="0" w:uiPriority="0" w:unhideWhenUsed="0" w:qFormat="1"/>
     <w:lsdException w:name="heading 1" w:semiHidden="0" w:uiPriority="9" w:unhideWhenUsed="0" w:qFormat="1"/>
     <w:lsdException w:name="heading 2" w:uiPriority="9" w:qFormat="1"/>
@@ -25038,7 +25528,7 @@
 </file>
 
 <file path=word/stylesWithEffects.xml><?xml version="1.0" encoding="utf-8"?>
-<w:styles xmlns:wpc="http://schemas.microsoft.com/office/word/2010/wordprocessingCanvas" xmlns:mc="http://schemas.openxmlformats.org/markup-compatibility/2006" xmlns:o="urn:schemas-microsoft-com:office:office" xmlns:r="http://schemas.openxmlformats.org/officeDocument/2006/relationships" xmlns:m="http://schemas.openxmlformats.org/officeDocument/2006/math" xmlns:v="urn:schemas-microsoft-com:vml" xmlns:wp14="http://schemas.microsoft.com/office/word/2010/wordprocessingDrawing" xmlns:wp="http://schemas.openxmlformats.org/drawingml/2006/wordprocessingDrawing" xmlns:w10="urn:schemas-microsoft-com:office:word" xmlns:w="http://schemas.openxmlformats.org/wordprocessingml/2006/main" xmlns:w14="http://schemas.microsoft.com/office/word/2010/wordml" xmlns:wpg="http://schemas.microsoft.com/office/word/2010/wordprocessingGroup" xmlns:wpi="http://schemas.microsoft.com/office/word/2010/wordprocessingInk" xmlns:wne="http://schemas.microsoft.com/office/word/2006/wordml" xmlns:wps="http://schemas.microsoft.com/office/word/2010/wordprocessingShape" mc:Ignorable="w14 wp14">
+<w:styles xmlns:wpc="http://schemas.microsoft.com/office/word/2010/wordprocessingCanvas" xmlns:mo="http://schemas.microsoft.com/office/mac/office/2008/main" xmlns:mc="http://schemas.openxmlformats.org/markup-compatibility/2006" xmlns:mv="urn:schemas-microsoft-com:mac:vml" xmlns:o="urn:schemas-microsoft-com:office:office" xmlns:r="http://schemas.openxmlformats.org/officeDocument/2006/relationships" xmlns:m="http://schemas.openxmlformats.org/officeDocument/2006/math" xmlns:v="urn:schemas-microsoft-com:vml" xmlns:wp14="http://schemas.microsoft.com/office/word/2010/wordprocessingDrawing" xmlns:wp="http://schemas.openxmlformats.org/drawingml/2006/wordprocessingDrawing" xmlns:w10="urn:schemas-microsoft-com:office:word" xmlns:w="http://schemas.openxmlformats.org/wordprocessingml/2006/main" xmlns:w14="http://schemas.microsoft.com/office/word/2010/wordml" xmlns:wpg="http://schemas.microsoft.com/office/word/2010/wordprocessingGroup" xmlns:wpi="http://schemas.microsoft.com/office/word/2010/wordprocessingInk" xmlns:wne="http://schemas.microsoft.com/office/word/2006/wordml" xmlns:wps="http://schemas.microsoft.com/office/word/2010/wordprocessingShape" mc:Ignorable="w14 wp14">
   <w:docDefaults>
     <w:rPrDefault>
       <w:rPr>
@@ -25054,7 +25544,7 @@
       </w:pPr>
     </w:pPrDefault>
   </w:docDefaults>
-  <w:latentStyles w:defLockedState="0" w:defUIPriority="99" w:defSemiHidden="1" w:defUnhideWhenUsed="1" w:defQFormat="0" w:count="267">
+  <w:latentStyles w:defLockedState="0" w:defUIPriority="99" w:defSemiHidden="1" w:defUnhideWhenUsed="1" w:defQFormat="0" w:count="276">
     <w:lsdException w:name="Normal" w:semiHidden="0" w:uiPriority="0" w:unhideWhenUsed="0" w:qFormat="1"/>
     <w:lsdException w:name="heading 1" w:semiHidden="0" w:uiPriority="9" w:unhideWhenUsed="0" w:qFormat="1"/>
     <w:lsdException w:name="heading 2" w:uiPriority="9" w:qFormat="1"/>
@@ -26184,7 +26674,7 @@
 </file>
 
 <file path=customXml/itemProps1.xml><?xml version="1.0" encoding="utf-8"?>
-<ds:datastoreItem xmlns:ds="http://schemas.openxmlformats.org/officeDocument/2006/customXml" ds:itemID="{A338E435-C561-4FC7-9A02-049150E2E7B4}">
+<ds:datastoreItem xmlns:ds="http://schemas.openxmlformats.org/officeDocument/2006/customXml" ds:itemID="{08837851-3CC5-8D44-BDBC-FCE14F626A0C}">
   <ds:schemaRefs>
     <ds:schemaRef ds:uri="http://schemas.openxmlformats.org/officeDocument/2006/bibliography"/>
   </ds:schemaRefs>

</xml_diff>